<commit_message>
Use cases + test type reference table
</commit_message>
<xml_diff>
--- a/Documentatie/Testplan TeamVas.docx
+++ b/Documentatie/Testplan TeamVas.docx
@@ -7,29 +7,26 @@
         <w:pStyle w:val="Title"/>
         <w:jc w:val="center"/>
       </w:pPr>
-      <w:proofErr w:type="spellStart"/>
-      <w:r>
-        <w:t>TeamVas</w:t>
-      </w:r>
-      <w:proofErr w:type="spellEnd"/>
-      <w:r>
-        <w:t xml:space="preserve"> </w:t>
-      </w:r>
-      <w:proofErr w:type="spellStart"/>
-      <w:r>
-        <w:t>Testplan</w:t>
-      </w:r>
-      <w:proofErr w:type="spellEnd"/>
+      <w:r>
+        <w:t>TeamVas Testplan</w:t>
+      </w:r>
     </w:p>
-    <w:p/>
     <w:p>
       <w:pPr>
         <w:rPr>
+          <w:sz w:val="24"/>
+          <w:szCs w:val="24"/>
+        </w:rPr>
+      </w:pPr>
+    </w:p>
+    <w:p>
+      <w:pPr>
+        <w:rPr>
           <w:rFonts w:ascii="Arial" w:hAnsi="Arial" w:cs="Arial"/>
           <w:b/>
           <w:bCs/>
-          <w:sz w:val="24"/>
-          <w:szCs w:val="24"/>
+          <w:sz w:val="28"/>
+          <w:szCs w:val="28"/>
         </w:rPr>
       </w:pPr>
       <w:r>
@@ -37,8 +34,8 @@
           <w:rFonts w:ascii="Arial" w:hAnsi="Arial" w:cs="Arial"/>
           <w:b/>
           <w:bCs/>
-          <w:sz w:val="24"/>
-          <w:szCs w:val="24"/>
+          <w:sz w:val="28"/>
+          <w:szCs w:val="28"/>
         </w:rPr>
         <w:t>Introduction</w:t>
       </w:r>
@@ -83,13 +80,7 @@
         <w:rPr>
           <w:rFonts w:ascii="Arial" w:hAnsi="Arial" w:cs="Arial"/>
         </w:rPr>
-        <w:t>U</w:t>
-      </w:r>
-      <w:r>
-        <w:rPr>
-          <w:rFonts w:ascii="Arial" w:hAnsi="Arial" w:cs="Arial"/>
-        </w:rPr>
-        <w:t>nit testing</w:t>
+        <w:t>Unit testing</w:t>
       </w:r>
     </w:p>
     <w:p>
@@ -190,166 +181,163 @@
     </w:p>
     <w:p>
       <w:pPr>
-        <w:rPr>
-          <w:rFonts w:ascii="Arial" w:hAnsi="Arial" w:cs="Arial"/>
-          <w:b/>
-          <w:bCs/>
+        <w:pStyle w:val="ListParagraph"/>
+        <w:numPr>
+          <w:ilvl w:val="0"/>
+          <w:numId w:val="1"/>
+        </w:numPr>
+        <w:rPr>
+          <w:rFonts w:ascii="Arial" w:hAnsi="Arial" w:cs="Arial"/>
         </w:rPr>
       </w:pPr>
       <w:r>
         <w:rPr>
           <w:rFonts w:ascii="Arial" w:hAnsi="Arial" w:cs="Arial"/>
-          <w:b/>
-          <w:bCs/>
-        </w:rPr>
-        <w:t>Test Environment</w:t>
+        </w:rPr>
+        <w:t>User acceptance tests</w:t>
       </w:r>
     </w:p>
     <w:p>
       <w:pPr>
         <w:rPr>
           <w:rFonts w:ascii="Arial" w:hAnsi="Arial" w:cs="Arial"/>
+          <w:b/>
+          <w:bCs/>
+          <w:sz w:val="24"/>
+          <w:szCs w:val="24"/>
         </w:rPr>
       </w:pPr>
       <w:r>
         <w:rPr>
           <w:rFonts w:ascii="Arial" w:hAnsi="Arial" w:cs="Arial"/>
-        </w:rPr>
-        <w:t xml:space="preserve">For </w:t>
-      </w:r>
-      <w:proofErr w:type="spellStart"/>
-      <w:r>
-        <w:rPr>
-          <w:rFonts w:ascii="Arial" w:hAnsi="Arial" w:cs="Arial"/>
-        </w:rPr>
-        <w:t>TeamVas</w:t>
-      </w:r>
-      <w:proofErr w:type="spellEnd"/>
-      <w:r>
-        <w:rPr>
-          <w:rFonts w:ascii="Arial" w:hAnsi="Arial" w:cs="Arial"/>
-        </w:rPr>
-        <w:t xml:space="preserve"> I will be using .NET 7, even though it has a standard term support, converting to a higher .NET will be easier since it will include the latest features.</w:t>
-      </w:r>
-      <w:r>
-        <w:rPr>
-          <w:rFonts w:ascii="Arial" w:hAnsi="Arial" w:cs="Arial"/>
-        </w:rPr>
-        <w:t xml:space="preserve"> </w:t>
-      </w:r>
-      <w:r>
-        <w:rPr>
-          <w:rFonts w:ascii="Arial" w:hAnsi="Arial" w:cs="Arial"/>
-        </w:rPr>
-        <w:t xml:space="preserve">I except </w:t>
-      </w:r>
-      <w:proofErr w:type="spellStart"/>
-      <w:r>
-        <w:rPr>
-          <w:rFonts w:ascii="Arial" w:hAnsi="Arial" w:cs="Arial"/>
-        </w:rPr>
-        <w:t>TeamVas</w:t>
-      </w:r>
-      <w:proofErr w:type="spellEnd"/>
-      <w:r>
-        <w:rPr>
-          <w:rFonts w:ascii="Arial" w:hAnsi="Arial" w:cs="Arial"/>
-        </w:rPr>
-        <w:t xml:space="preserve"> to grow, this is why I will be using a MySQL database since growth in data can be </w:t>
-      </w:r>
-      <w:r>
-        <w:rPr>
-          <w:rFonts w:ascii="Arial" w:hAnsi="Arial" w:cs="Arial"/>
-        </w:rPr>
-        <w:t>efficiently</w:t>
-      </w:r>
-      <w:r>
-        <w:rPr>
-          <w:rFonts w:ascii="Arial" w:hAnsi="Arial" w:cs="Arial"/>
-        </w:rPr>
-        <w:t xml:space="preserve"> managed in MySQL. </w:t>
-      </w:r>
-      <w:r>
-        <w:rPr>
-          <w:rFonts w:ascii="Arial" w:hAnsi="Arial" w:cs="Arial"/>
-        </w:rPr>
-        <w:t xml:space="preserve">I will use a C# asp.net backend with a React framework-based frontend. I will use </w:t>
-      </w:r>
-      <w:r>
-        <w:rPr>
-          <w:rFonts w:ascii="Arial" w:hAnsi="Arial" w:cs="Arial"/>
-        </w:rPr>
-        <w:t>GitHub</w:t>
-      </w:r>
-      <w:r>
-        <w:rPr>
-          <w:rFonts w:ascii="Arial" w:hAnsi="Arial" w:cs="Arial"/>
-        </w:rPr>
-        <w:t xml:space="preserve"> for version control and </w:t>
-      </w:r>
-      <w:r>
-        <w:rPr>
-          <w:rFonts w:ascii="Arial" w:hAnsi="Arial" w:cs="Arial"/>
-        </w:rPr>
-        <w:t>GitHub</w:t>
-      </w:r>
-      <w:r>
-        <w:rPr>
-          <w:rFonts w:ascii="Arial" w:hAnsi="Arial" w:cs="Arial"/>
-        </w:rPr>
-        <w:t xml:space="preserve"> actions for my CI/CD.</w:t>
+          <w:b/>
+          <w:bCs/>
+          <w:sz w:val="24"/>
+          <w:szCs w:val="24"/>
+        </w:rPr>
+        <w:t>Test Environment</w:t>
       </w:r>
     </w:p>
     <w:p>
       <w:pPr>
         <w:rPr>
           <w:rFonts w:ascii="Arial" w:hAnsi="Arial" w:cs="Arial"/>
-          <w:b/>
-          <w:bCs/>
         </w:rPr>
       </w:pPr>
       <w:r>
         <w:rPr>
           <w:rFonts w:ascii="Arial" w:hAnsi="Arial" w:cs="Arial"/>
-          <w:b/>
-          <w:bCs/>
-        </w:rPr>
-        <w:t>T</w:t>
-      </w:r>
-      <w:r>
-        <w:rPr>
-          <w:rFonts w:ascii="Arial" w:hAnsi="Arial" w:cs="Arial"/>
-          <w:b/>
-          <w:bCs/>
-        </w:rPr>
-        <w:t>est Strategy</w:t>
+        </w:rPr>
+        <w:t>For TeamVas I will be using .NET 7, even though it has a standard term support, converting to a higher .NET will be easier since it will include the latest features.</w:t>
+      </w:r>
+      <w:r>
+        <w:rPr>
+          <w:rFonts w:ascii="Arial" w:hAnsi="Arial" w:cs="Arial"/>
+        </w:rPr>
+        <w:t xml:space="preserve"> </w:t>
+      </w:r>
+      <w:r>
+        <w:rPr>
+          <w:rFonts w:ascii="Arial" w:hAnsi="Arial" w:cs="Arial"/>
+        </w:rPr>
+        <w:t xml:space="preserve">I </w:t>
+      </w:r>
+      <w:r>
+        <w:rPr>
+          <w:rFonts w:ascii="Arial" w:hAnsi="Arial" w:cs="Arial"/>
+        </w:rPr>
+        <w:t>expect</w:t>
+      </w:r>
+      <w:r>
+        <w:rPr>
+          <w:rFonts w:ascii="Arial" w:hAnsi="Arial" w:cs="Arial"/>
+        </w:rPr>
+        <w:t xml:space="preserve"> TeamVas to grow, </w:t>
+      </w:r>
+      <w:r>
+        <w:rPr>
+          <w:rFonts w:ascii="Arial" w:hAnsi="Arial" w:cs="Arial"/>
+        </w:rPr>
+        <w:t>therefore</w:t>
+      </w:r>
+      <w:r>
+        <w:rPr>
+          <w:rFonts w:ascii="Arial" w:hAnsi="Arial" w:cs="Arial"/>
+        </w:rPr>
+        <w:t xml:space="preserve"> I will be using a MySQL database since growth in data can be </w:t>
+      </w:r>
+      <w:r>
+        <w:rPr>
+          <w:rFonts w:ascii="Arial" w:hAnsi="Arial" w:cs="Arial"/>
+        </w:rPr>
+        <w:t>efficiently</w:t>
+      </w:r>
+      <w:r>
+        <w:rPr>
+          <w:rFonts w:ascii="Arial" w:hAnsi="Arial" w:cs="Arial"/>
+        </w:rPr>
+        <w:t xml:space="preserve"> managed in MySQL. </w:t>
+      </w:r>
+      <w:r>
+        <w:rPr>
+          <w:rFonts w:ascii="Arial" w:hAnsi="Arial" w:cs="Arial"/>
+        </w:rPr>
+        <w:t xml:space="preserve">I will use a C# asp.net backend with a React framework-based frontend. I will use </w:t>
+      </w:r>
+      <w:r>
+        <w:rPr>
+          <w:rFonts w:ascii="Arial" w:hAnsi="Arial" w:cs="Arial"/>
+        </w:rPr>
+        <w:t>GitHub</w:t>
+      </w:r>
+      <w:r>
+        <w:rPr>
+          <w:rFonts w:ascii="Arial" w:hAnsi="Arial" w:cs="Arial"/>
+        </w:rPr>
+        <w:t xml:space="preserve"> for version control and </w:t>
+      </w:r>
+      <w:r>
+        <w:rPr>
+          <w:rFonts w:ascii="Arial" w:hAnsi="Arial" w:cs="Arial"/>
+        </w:rPr>
+        <w:t>GitHub</w:t>
+      </w:r>
+      <w:r>
+        <w:rPr>
+          <w:rFonts w:ascii="Arial" w:hAnsi="Arial" w:cs="Arial"/>
+        </w:rPr>
+        <w:t xml:space="preserve"> actions for my CI/CD.</w:t>
       </w:r>
     </w:p>
     <w:p>
       <w:pPr>
         <w:rPr>
           <w:rFonts w:ascii="Arial" w:hAnsi="Arial" w:cs="Arial"/>
+          <w:b/>
+          <w:bCs/>
+          <w:sz w:val="24"/>
+          <w:szCs w:val="24"/>
         </w:rPr>
       </w:pPr>
       <w:r>
         <w:rPr>
           <w:rFonts w:ascii="Arial" w:hAnsi="Arial" w:cs="Arial"/>
-        </w:rPr>
-        <w:t xml:space="preserve">Unit Testing with </w:t>
-      </w:r>
-      <w:proofErr w:type="spellStart"/>
-      <w:r>
-        <w:rPr>
-          <w:rFonts w:ascii="Arial" w:hAnsi="Arial" w:cs="Arial"/>
-        </w:rPr>
-        <w:t>MSUnit</w:t>
-      </w:r>
-      <w:proofErr w:type="spellEnd"/>
-      <w:r>
-        <w:rPr>
-          <w:rFonts w:ascii="Arial" w:hAnsi="Arial" w:cs="Arial"/>
-        </w:rPr>
-        <w:t>: Testing individual components for correctness.</w:t>
+          <w:b/>
+          <w:bCs/>
+          <w:sz w:val="24"/>
+          <w:szCs w:val="24"/>
+        </w:rPr>
+        <w:t>T</w:t>
+      </w:r>
+      <w:r>
+        <w:rPr>
+          <w:rFonts w:ascii="Arial" w:hAnsi="Arial" w:cs="Arial"/>
+          <w:b/>
+          <w:bCs/>
+          <w:sz w:val="24"/>
+          <w:szCs w:val="24"/>
+        </w:rPr>
+        <w:t>est Strategy</w:t>
       </w:r>
     </w:p>
     <w:p>
@@ -362,7 +350,7 @@
         <w:rPr>
           <w:rFonts w:ascii="Arial" w:hAnsi="Arial" w:cs="Arial"/>
         </w:rPr>
-        <w:t>Integration Testing: Testing combined parts of the application to ensure they work together.</w:t>
+        <w:t>Unit Testing with MSUnit: Testing individual components for correctness.</w:t>
       </w:r>
     </w:p>
     <w:p>
@@ -375,13 +363,7 @@
         <w:rPr>
           <w:rFonts w:ascii="Arial" w:hAnsi="Arial" w:cs="Arial"/>
         </w:rPr>
-        <w:t>End-to-End Testing: Testing the entire application flow from start to finish.</w:t>
-      </w:r>
-      <w:r>
-        <w:rPr>
-          <w:rFonts w:ascii="Arial" w:hAnsi="Arial" w:cs="Arial"/>
-        </w:rPr>
-        <w:t xml:space="preserve"> To ensure that the application works on from start to finish.</w:t>
+        <w:t>Integration Testing: Testing combined parts of the application to ensure they work together.</w:t>
       </w:r>
     </w:p>
     <w:p>
@@ -394,7 +376,13 @@
         <w:rPr>
           <w:rFonts w:ascii="Arial" w:hAnsi="Arial" w:cs="Arial"/>
         </w:rPr>
-        <w:t>Performance Testing: Assessing the application’s performance under load.</w:t>
+        <w:t>End-to-End Testing: Testing the entire application flow from start to finish.</w:t>
+      </w:r>
+      <w:r>
+        <w:rPr>
+          <w:rFonts w:ascii="Arial" w:hAnsi="Arial" w:cs="Arial"/>
+        </w:rPr>
+        <w:t xml:space="preserve"> To ensure that the application works on from start to finish.</w:t>
       </w:r>
     </w:p>
     <w:p>
@@ -407,13 +395,19 @@
         <w:rPr>
           <w:rFonts w:ascii="Arial" w:hAnsi="Arial" w:cs="Arial"/>
         </w:rPr>
-        <w:t>Static Code Analysis with SonarQube: Ensuring code quality and adherence to standards.</w:t>
-      </w:r>
-      <w:r>
-        <w:rPr>
-          <w:rFonts w:ascii="Arial" w:hAnsi="Arial" w:cs="Arial"/>
-        </w:rPr>
-        <w:t xml:space="preserve"> Make sure high parts of code are covered by tests.</w:t>
+        <w:t xml:space="preserve">Performance Testing: </w:t>
+      </w:r>
+      <w:r>
+        <w:rPr>
+          <w:rFonts w:ascii="Arial" w:hAnsi="Arial" w:cs="Arial"/>
+        </w:rPr>
+        <w:t>Testing</w:t>
+      </w:r>
+      <w:r>
+        <w:rPr>
+          <w:rFonts w:ascii="Arial" w:hAnsi="Arial" w:cs="Arial"/>
+        </w:rPr>
+        <w:t xml:space="preserve"> the application’s performance under load.</w:t>
       </w:r>
     </w:p>
     <w:p>
@@ -426,49 +420,2312 @@
         <w:rPr>
           <w:rFonts w:ascii="Arial" w:hAnsi="Arial" w:cs="Arial"/>
         </w:rPr>
-        <w:t>Secure web development using OWASP: By looking at the OWASP top 10, I will see what the most critical security risks are to web applications. I will then take these risks into account in my web application.</w:t>
+        <w:t>Static Code Analysis with SonarQube: Ensuring code quality and adherence to standards.</w:t>
+      </w:r>
+      <w:r>
+        <w:rPr>
+          <w:rFonts w:ascii="Arial" w:hAnsi="Arial" w:cs="Arial"/>
+        </w:rPr>
+        <w:t xml:space="preserve"> Make sure high parts of code are covered by tests.</w:t>
       </w:r>
     </w:p>
     <w:p>
       <w:pPr>
         <w:rPr>
           <w:rFonts w:ascii="Arial" w:hAnsi="Arial" w:cs="Arial"/>
-          <w:b/>
-          <w:bCs/>
         </w:rPr>
       </w:pPr>
       <w:r>
         <w:rPr>
           <w:rFonts w:ascii="Arial" w:hAnsi="Arial" w:cs="Arial"/>
-          <w:b/>
-          <w:bCs/>
-        </w:rPr>
-        <w:t>CI/CD Integration</w:t>
+        </w:rPr>
+        <w:t>Secure web development using OWASP: By looking at the OWASP top 10, I will see what the most critical security risks are to web applications. I will then take these risks into account in my web application.</w:t>
       </w:r>
     </w:p>
     <w:p>
       <w:pPr>
         <w:rPr>
           <w:rFonts w:ascii="Arial" w:hAnsi="Arial" w:cs="Arial"/>
+          <w:b/>
+          <w:bCs/>
+          <w:sz w:val="24"/>
+          <w:szCs w:val="24"/>
         </w:rPr>
       </w:pPr>
       <w:r>
         <w:rPr>
           <w:rFonts w:ascii="Arial" w:hAnsi="Arial" w:cs="Arial"/>
-        </w:rPr>
-        <w:t>Setup a build pipeline that compiles the code and runs unit tests on every check-in.</w:t>
-      </w:r>
-      <w:r>
-        <w:rPr>
-          <w:rFonts w:ascii="Arial" w:hAnsi="Arial" w:cs="Arial"/>
-        </w:rPr>
-        <w:t xml:space="preserve"> Build a test pipeline which executes integration, end-to-end and performance tests. Integrate SonarQube analysis in the CI/CD pipeline for better software quality. Automate building docker containers inside the CI/CD pipeline.</w:t>
+          <w:b/>
+          <w:bCs/>
+          <w:sz w:val="24"/>
+          <w:szCs w:val="24"/>
+        </w:rPr>
+        <w:t>CI/CD Integration</w:t>
       </w:r>
     </w:p>
     <w:p>
       <w:pPr>
         <w:rPr>
           <w:rFonts w:ascii="Arial" w:hAnsi="Arial" w:cs="Arial"/>
+        </w:rPr>
+      </w:pPr>
+      <w:r>
+        <w:rPr>
+          <w:rFonts w:ascii="Arial" w:hAnsi="Arial" w:cs="Arial"/>
+        </w:rPr>
+        <w:t>Setup a build pipeline that compiles the code and runs unit tests on every check-in.</w:t>
+      </w:r>
+      <w:r>
+        <w:rPr>
+          <w:rFonts w:ascii="Arial" w:hAnsi="Arial" w:cs="Arial"/>
+        </w:rPr>
+        <w:t xml:space="preserve"> Build a test pipeline which executes integration, end-to-end and performance tests. Integrate SonarQube analysis in the CI/CD pipeline for better software quality. Automate building docker containers inside the CI/CD pipeline.</w:t>
+      </w:r>
+    </w:p>
+    <w:p>
+      <w:pPr>
+        <w:rPr>
+          <w:rFonts w:ascii="Arial" w:hAnsi="Arial" w:cs="Arial"/>
+        </w:rPr>
+      </w:pPr>
+      <w:r>
+        <w:rPr>
+          <w:rFonts w:ascii="Arial" w:hAnsi="Arial" w:cs="Arial"/>
+        </w:rPr>
+        <w:lastRenderedPageBreak/>
+        <w:br/>
+      </w:r>
+      <w:r>
+        <w:rPr>
+          <w:rFonts w:ascii="Arial" w:hAnsi="Arial" w:cs="Arial"/>
+        </w:rPr>
+        <w:br/>
+      </w:r>
+      <w:r>
+        <w:rPr>
+          <w:rFonts w:ascii="Arial" w:hAnsi="Arial" w:cs="Arial"/>
+          <w:b/>
+          <w:bCs/>
+          <w:sz w:val="28"/>
+          <w:szCs w:val="28"/>
+          <w:lang w:val="en-GB"/>
+        </w:rPr>
+        <w:t>Unit test cases</w:t>
+      </w:r>
+    </w:p>
+    <w:tbl>
+      <w:tblPr>
+        <w:tblStyle w:val="TableGrid"/>
+        <w:tblW w:w="11482" w:type="dxa"/>
+        <w:tblInd w:w="-1139" w:type="dxa"/>
+        <w:tblLook w:val="04A0" w:firstRow="1" w:lastRow="0" w:firstColumn="1" w:lastColumn="0" w:noHBand="0" w:noVBand="1"/>
+      </w:tblPr>
+      <w:tblGrid>
+        <w:gridCol w:w="992"/>
+        <w:gridCol w:w="2127"/>
+        <w:gridCol w:w="2268"/>
+        <w:gridCol w:w="4111"/>
+        <w:gridCol w:w="1984"/>
+      </w:tblGrid>
+      <w:tr>
+        <w:tc>
+          <w:tcPr>
+            <w:tcW w:w="992" w:type="dxa"/>
+          </w:tcPr>
+          <w:p>
+            <w:pPr>
+              <w:rPr>
+                <w:rFonts w:ascii="Arial" w:hAnsi="Arial" w:cs="Arial"/>
+                <w:b/>
+                <w:bCs/>
+                <w:lang w:val="en-GB"/>
+              </w:rPr>
+            </w:pPr>
+            <w:r>
+              <w:rPr>
+                <w:rFonts w:ascii="Arial" w:hAnsi="Arial" w:cs="Arial"/>
+                <w:b/>
+                <w:bCs/>
+                <w:lang w:val="en-GB"/>
+              </w:rPr>
+              <w:t>ID</w:t>
+            </w:r>
+          </w:p>
+        </w:tc>
+        <w:tc>
+          <w:tcPr>
+            <w:tcW w:w="2127" w:type="dxa"/>
+          </w:tcPr>
+          <w:p>
+            <w:pPr>
+              <w:rPr>
+                <w:rFonts w:ascii="Arial" w:hAnsi="Arial" w:cs="Arial"/>
+                <w:b/>
+                <w:bCs/>
+                <w:lang w:val="en-GB"/>
+              </w:rPr>
+            </w:pPr>
+            <w:r>
+              <w:rPr>
+                <w:rFonts w:ascii="Arial" w:hAnsi="Arial" w:cs="Arial"/>
+                <w:b/>
+                <w:bCs/>
+                <w:lang w:val="en-GB"/>
+              </w:rPr>
+              <w:t>Description</w:t>
+            </w:r>
+          </w:p>
+        </w:tc>
+        <w:tc>
+          <w:tcPr>
+            <w:tcW w:w="2268" w:type="dxa"/>
+          </w:tcPr>
+          <w:p>
+            <w:pPr>
+              <w:rPr>
+                <w:rFonts w:ascii="Arial" w:hAnsi="Arial" w:cs="Arial"/>
+                <w:b/>
+                <w:bCs/>
+                <w:lang w:val="en-GB"/>
+              </w:rPr>
+            </w:pPr>
+            <w:r>
+              <w:rPr>
+                <w:rFonts w:ascii="Arial" w:hAnsi="Arial" w:cs="Arial"/>
+                <w:b/>
+                <w:bCs/>
+                <w:lang w:val="en-GB"/>
+              </w:rPr>
+              <w:t>Preconditions</w:t>
+            </w:r>
+          </w:p>
+        </w:tc>
+        <w:tc>
+          <w:tcPr>
+            <w:tcW w:w="4111" w:type="dxa"/>
+          </w:tcPr>
+          <w:p>
+            <w:pPr>
+              <w:rPr>
+                <w:rFonts w:ascii="Arial" w:hAnsi="Arial" w:cs="Arial"/>
+                <w:b/>
+                <w:bCs/>
+                <w:lang w:val="en-GB"/>
+              </w:rPr>
+            </w:pPr>
+            <w:r>
+              <w:rPr>
+                <w:rFonts w:ascii="Arial" w:hAnsi="Arial" w:cs="Arial"/>
+                <w:b/>
+                <w:bCs/>
+                <w:lang w:val="en-GB"/>
+              </w:rPr>
+              <w:t>Steps</w:t>
+            </w:r>
+          </w:p>
+        </w:tc>
+        <w:tc>
+          <w:tcPr>
+            <w:tcW w:w="1984" w:type="dxa"/>
+          </w:tcPr>
+          <w:p>
+            <w:pPr>
+              <w:rPr>
+                <w:rFonts w:ascii="Arial" w:hAnsi="Arial" w:cs="Arial"/>
+                <w:b/>
+                <w:bCs/>
+                <w:lang w:val="en-GB"/>
+              </w:rPr>
+            </w:pPr>
+            <w:r>
+              <w:rPr>
+                <w:rFonts w:ascii="Arial" w:hAnsi="Arial" w:cs="Arial"/>
+                <w:b/>
+                <w:bCs/>
+                <w:lang w:val="en-GB"/>
+              </w:rPr>
+              <w:t>Expected result</w:t>
+            </w:r>
+          </w:p>
+        </w:tc>
+      </w:tr>
+      <w:tr>
+        <w:trPr>
+          <w:trHeight w:val="834"/>
+        </w:trPr>
+        <w:tc>
+          <w:tcPr>
+            <w:tcW w:w="992" w:type="dxa"/>
+          </w:tcPr>
+          <w:p>
+            <w:pPr>
+              <w:rPr>
+                <w:rFonts w:ascii="Arial" w:hAnsi="Arial" w:cs="Arial"/>
+                <w:b/>
+                <w:bCs/>
+                <w:lang w:val="en-GB"/>
+              </w:rPr>
+            </w:pPr>
+            <w:r>
+              <w:rPr>
+                <w:rFonts w:ascii="Arial" w:hAnsi="Arial" w:cs="Arial"/>
+                <w:b/>
+                <w:bCs/>
+                <w:lang w:val="en-GB"/>
+              </w:rPr>
+              <w:t>UTC-01</w:t>
+            </w:r>
+          </w:p>
+        </w:tc>
+        <w:tc>
+          <w:tcPr>
+            <w:tcW w:w="2127" w:type="dxa"/>
+          </w:tcPr>
+          <w:p>
+            <w:pPr>
+              <w:rPr>
+                <w:rFonts w:ascii="Arial" w:hAnsi="Arial" w:cs="Arial"/>
+                <w:lang w:val="en-GB"/>
+              </w:rPr>
+            </w:pPr>
+            <w:r>
+              <w:rPr>
+                <w:rFonts w:ascii="Arial" w:hAnsi="Arial" w:cs="Arial"/>
+                <w:lang w:val="en-GB"/>
+              </w:rPr>
+              <w:t xml:space="preserve">A </w:t>
+            </w:r>
+            <w:r>
+              <w:rPr>
+                <w:rFonts w:ascii="Arial" w:hAnsi="Arial" w:cs="Arial"/>
+                <w:lang w:val="en-GB"/>
+              </w:rPr>
+              <w:t>teacher should be able to make courses for the students to attend.</w:t>
+            </w:r>
+          </w:p>
+        </w:tc>
+        <w:tc>
+          <w:tcPr>
+            <w:tcW w:w="2268" w:type="dxa"/>
+          </w:tcPr>
+          <w:p>
+            <w:pPr>
+              <w:rPr>
+                <w:rFonts w:ascii="Arial" w:hAnsi="Arial" w:cs="Arial"/>
+                <w:lang w:val="en-GB"/>
+              </w:rPr>
+            </w:pPr>
+            <w:r>
+              <w:rPr>
+                <w:rFonts w:ascii="Arial" w:hAnsi="Arial" w:cs="Arial"/>
+                <w:lang w:val="en-GB"/>
+              </w:rPr>
+              <w:t>Logged in as a teacher.</w:t>
+            </w:r>
+          </w:p>
+        </w:tc>
+        <w:tc>
+          <w:tcPr>
+            <w:tcW w:w="4111" w:type="dxa"/>
+          </w:tcPr>
+          <w:p>
+            <w:pPr>
+              <w:rPr>
+                <w:rFonts w:ascii="Arial" w:hAnsi="Arial" w:cs="Arial"/>
+                <w:lang w:val="en-GB"/>
+              </w:rPr>
+            </w:pPr>
+            <w:r>
+              <w:rPr>
+                <w:rFonts w:ascii="Arial" w:hAnsi="Arial" w:cs="Arial"/>
+                <w:lang w:val="en-GB"/>
+              </w:rPr>
+              <w:t>-</w:t>
+            </w:r>
+            <w:r>
+              <w:rPr>
+                <w:rFonts w:ascii="Arial" w:hAnsi="Arial" w:cs="Arial"/>
+                <w:lang w:val="en-GB"/>
+              </w:rPr>
+              <w:t>Navigate</w:t>
+            </w:r>
+            <w:r>
+              <w:rPr>
+                <w:rFonts w:ascii="Arial" w:hAnsi="Arial" w:cs="Arial"/>
+                <w:lang w:val="en-GB"/>
+              </w:rPr>
+              <w:t xml:space="preserve"> to the courses page</w:t>
+            </w:r>
+            <w:r>
+              <w:rPr>
+                <w:rFonts w:ascii="Arial" w:hAnsi="Arial" w:cs="Arial"/>
+                <w:lang w:val="en-GB"/>
+              </w:rPr>
+              <w:t xml:space="preserve">. </w:t>
+            </w:r>
+            <w:r>
+              <w:rPr>
+                <w:rFonts w:ascii="Arial" w:hAnsi="Arial" w:cs="Arial"/>
+                <w:lang w:val="en-GB"/>
+              </w:rPr>
+              <w:br/>
+              <w:t>-</w:t>
+            </w:r>
+            <w:r>
+              <w:rPr>
+                <w:rFonts w:ascii="Arial" w:hAnsi="Arial" w:cs="Arial"/>
+                <w:lang w:val="en-GB"/>
+              </w:rPr>
+              <w:t>Press the button at the top right to create a course.</w:t>
+            </w:r>
+            <w:r>
+              <w:rPr>
+                <w:rFonts w:ascii="Arial" w:hAnsi="Arial" w:cs="Arial"/>
+                <w:lang w:val="en-GB"/>
+              </w:rPr>
+              <w:t xml:space="preserve"> </w:t>
+            </w:r>
+            <w:r>
+              <w:rPr>
+                <w:rFonts w:ascii="Arial" w:hAnsi="Arial" w:cs="Arial"/>
+                <w:lang w:val="en-GB"/>
+              </w:rPr>
+              <w:br/>
+              <w:t>-</w:t>
+            </w:r>
+            <w:r>
+              <w:rPr>
+                <w:rFonts w:ascii="Arial" w:hAnsi="Arial" w:cs="Arial"/>
+                <w:lang w:val="en-GB"/>
+              </w:rPr>
+              <w:t>Fill in course details and press confirm</w:t>
+            </w:r>
+            <w:r>
+              <w:rPr>
+                <w:rFonts w:ascii="Arial" w:hAnsi="Arial" w:cs="Arial"/>
+                <w:lang w:val="en-GB"/>
+              </w:rPr>
+              <w:t>.</w:t>
+            </w:r>
+            <w:r>
+              <w:rPr>
+                <w:rFonts w:ascii="Arial" w:hAnsi="Arial" w:cs="Arial"/>
+                <w:lang w:val="en-GB"/>
+              </w:rPr>
+              <w:t xml:space="preserve"> </w:t>
+            </w:r>
+          </w:p>
+        </w:tc>
+        <w:tc>
+          <w:tcPr>
+            <w:tcW w:w="1984" w:type="dxa"/>
+          </w:tcPr>
+          <w:p>
+            <w:pPr>
+              <w:rPr>
+                <w:rFonts w:ascii="Arial" w:hAnsi="Arial" w:cs="Arial"/>
+                <w:lang w:val="en-GB"/>
+              </w:rPr>
+            </w:pPr>
+            <w:r>
+              <w:rPr>
+                <w:rFonts w:ascii="Arial" w:hAnsi="Arial" w:cs="Arial"/>
+                <w:lang w:val="en-GB"/>
+              </w:rPr>
+              <w:t>A course is successfully created.</w:t>
+            </w:r>
+          </w:p>
+        </w:tc>
+      </w:tr>
+      <w:tr>
+        <w:trPr>
+          <w:trHeight w:val="988"/>
+        </w:trPr>
+        <w:tc>
+          <w:tcPr>
+            <w:tcW w:w="992" w:type="dxa"/>
+          </w:tcPr>
+          <w:p>
+            <w:pPr>
+              <w:rPr>
+                <w:rFonts w:ascii="Arial" w:hAnsi="Arial" w:cs="Arial"/>
+                <w:b/>
+                <w:bCs/>
+                <w:lang w:val="en-GB"/>
+              </w:rPr>
+            </w:pPr>
+            <w:r>
+              <w:rPr>
+                <w:rFonts w:ascii="Arial" w:hAnsi="Arial" w:cs="Arial"/>
+                <w:b/>
+                <w:bCs/>
+                <w:lang w:val="en-GB"/>
+              </w:rPr>
+              <w:t>UTC-02</w:t>
+            </w:r>
+          </w:p>
+        </w:tc>
+        <w:tc>
+          <w:tcPr>
+            <w:tcW w:w="2127" w:type="dxa"/>
+          </w:tcPr>
+          <w:p>
+            <w:pPr>
+              <w:rPr>
+                <w:rFonts w:ascii="Arial" w:hAnsi="Arial" w:cs="Arial"/>
+                <w:lang w:val="en-GB"/>
+              </w:rPr>
+            </w:pPr>
+            <w:r>
+              <w:rPr>
+                <w:rFonts w:ascii="Arial" w:hAnsi="Arial" w:cs="Arial"/>
+                <w:lang w:val="en-GB"/>
+              </w:rPr>
+              <w:t>A user should be able to send private messages to other users.</w:t>
+            </w:r>
+          </w:p>
+        </w:tc>
+        <w:tc>
+          <w:tcPr>
+            <w:tcW w:w="2268" w:type="dxa"/>
+          </w:tcPr>
+          <w:p>
+            <w:pPr>
+              <w:rPr>
+                <w:rFonts w:ascii="Arial" w:hAnsi="Arial" w:cs="Arial"/>
+                <w:lang w:val="en-GB"/>
+              </w:rPr>
+            </w:pPr>
+            <w:r>
+              <w:rPr>
+                <w:rFonts w:ascii="Arial" w:hAnsi="Arial" w:cs="Arial"/>
+                <w:lang w:val="en-GB"/>
+              </w:rPr>
+              <w:t>User is logged in with the correct credentials</w:t>
+            </w:r>
+          </w:p>
+        </w:tc>
+        <w:tc>
+          <w:tcPr>
+            <w:tcW w:w="4111" w:type="dxa"/>
+          </w:tcPr>
+          <w:p>
+            <w:pPr>
+              <w:rPr>
+                <w:rFonts w:ascii="Arial" w:hAnsi="Arial" w:cs="Arial"/>
+                <w:lang w:val="en-GB"/>
+              </w:rPr>
+            </w:pPr>
+            <w:r>
+              <w:rPr>
+                <w:rFonts w:ascii="Arial" w:hAnsi="Arial" w:cs="Arial"/>
+                <w:lang w:val="en-GB"/>
+              </w:rPr>
+              <w:t>-Navigate to</w:t>
+            </w:r>
+            <w:r>
+              <w:rPr>
+                <w:rFonts w:ascii="Arial" w:hAnsi="Arial" w:cs="Arial"/>
+                <w:lang w:val="en-GB"/>
+              </w:rPr>
+              <w:t xml:space="preserve"> the profile of another user you want to message</w:t>
+            </w:r>
+            <w:r>
+              <w:rPr>
+                <w:rFonts w:ascii="Arial" w:hAnsi="Arial" w:cs="Arial"/>
+                <w:lang w:val="en-GB"/>
+              </w:rPr>
+              <w:t>.</w:t>
+            </w:r>
+          </w:p>
+          <w:p>
+            <w:pPr>
+              <w:rPr>
+                <w:rFonts w:ascii="Arial" w:hAnsi="Arial" w:cs="Arial"/>
+                <w:lang w:val="en-GB"/>
+              </w:rPr>
+            </w:pPr>
+            <w:r>
+              <w:rPr>
+                <w:rFonts w:ascii="Arial" w:hAnsi="Arial" w:cs="Arial"/>
+                <w:lang w:val="en-GB"/>
+              </w:rPr>
+              <w:t>-</w:t>
+            </w:r>
+            <w:r>
+              <w:rPr>
+                <w:rFonts w:ascii="Arial" w:hAnsi="Arial" w:cs="Arial"/>
+                <w:lang w:val="en-GB"/>
+              </w:rPr>
+              <w:t>Click on send message</w:t>
+            </w:r>
+            <w:r>
+              <w:rPr>
+                <w:rFonts w:ascii="Arial" w:hAnsi="Arial" w:cs="Arial"/>
+                <w:lang w:val="en-GB"/>
+              </w:rPr>
+              <w:t>.</w:t>
+            </w:r>
+          </w:p>
+          <w:p>
+            <w:pPr>
+              <w:rPr>
+                <w:rFonts w:ascii="Arial" w:hAnsi="Arial" w:cs="Arial"/>
+                <w:lang w:val="en-GB"/>
+              </w:rPr>
+            </w:pPr>
+            <w:r>
+              <w:rPr>
+                <w:rFonts w:ascii="Arial" w:hAnsi="Arial" w:cs="Arial"/>
+                <w:lang w:val="en-GB"/>
+              </w:rPr>
+              <w:t>-</w:t>
+            </w:r>
+            <w:r>
+              <w:rPr>
+                <w:rFonts w:ascii="Arial" w:hAnsi="Arial" w:cs="Arial"/>
+                <w:lang w:val="en-GB"/>
+              </w:rPr>
+              <w:t>Type the message and press send</w:t>
+            </w:r>
+            <w:r>
+              <w:rPr>
+                <w:rFonts w:ascii="Arial" w:hAnsi="Arial" w:cs="Arial"/>
+                <w:lang w:val="en-GB"/>
+              </w:rPr>
+              <w:t>.</w:t>
+            </w:r>
+          </w:p>
+        </w:tc>
+        <w:tc>
+          <w:tcPr>
+            <w:tcW w:w="1984" w:type="dxa"/>
+          </w:tcPr>
+          <w:p>
+            <w:pPr>
+              <w:rPr>
+                <w:rFonts w:ascii="Arial" w:hAnsi="Arial" w:cs="Arial"/>
+                <w:lang w:val="en-GB"/>
+              </w:rPr>
+            </w:pPr>
+            <w:r>
+              <w:rPr>
+                <w:rFonts w:ascii="Arial" w:hAnsi="Arial" w:cs="Arial"/>
+                <w:lang w:val="en-GB"/>
+              </w:rPr>
+              <w:t xml:space="preserve">The message should be </w:t>
+            </w:r>
+            <w:r>
+              <w:rPr>
+                <w:rFonts w:ascii="Arial" w:hAnsi="Arial" w:cs="Arial"/>
+                <w:lang w:val="en-GB"/>
+              </w:rPr>
+              <w:t>sent</w:t>
+            </w:r>
+            <w:r>
+              <w:rPr>
+                <w:rFonts w:ascii="Arial" w:hAnsi="Arial" w:cs="Arial"/>
+                <w:lang w:val="en-GB"/>
+              </w:rPr>
+              <w:t xml:space="preserve"> to the other user.</w:t>
+            </w:r>
+          </w:p>
+        </w:tc>
+      </w:tr>
+      <w:tr>
+        <w:trPr>
+          <w:trHeight w:val="988"/>
+        </w:trPr>
+        <w:tc>
+          <w:tcPr>
+            <w:tcW w:w="992" w:type="dxa"/>
+          </w:tcPr>
+          <w:p>
+            <w:pPr>
+              <w:rPr>
+                <w:rFonts w:ascii="Arial" w:hAnsi="Arial" w:cs="Arial"/>
+                <w:b/>
+                <w:bCs/>
+                <w:lang w:val="en-GB"/>
+              </w:rPr>
+            </w:pPr>
+            <w:r>
+              <w:rPr>
+                <w:rFonts w:ascii="Arial" w:hAnsi="Arial" w:cs="Arial"/>
+                <w:b/>
+                <w:bCs/>
+                <w:lang w:val="en-GB"/>
+              </w:rPr>
+              <w:t>UTC-03</w:t>
+            </w:r>
+          </w:p>
+        </w:tc>
+        <w:tc>
+          <w:tcPr>
+            <w:tcW w:w="2127" w:type="dxa"/>
+          </w:tcPr>
+          <w:p>
+            <w:pPr>
+              <w:rPr>
+                <w:rFonts w:ascii="Arial" w:hAnsi="Arial" w:cs="Arial"/>
+                <w:lang w:val="en-GB"/>
+              </w:rPr>
+            </w:pPr>
+            <w:r>
+              <w:rPr>
+                <w:rFonts w:ascii="Arial" w:hAnsi="Arial" w:cs="Arial"/>
+                <w:lang w:val="en-GB"/>
+              </w:rPr>
+              <w:t>A student should be able to hand in assignments of work to a specific course.</w:t>
+            </w:r>
+          </w:p>
+        </w:tc>
+        <w:tc>
+          <w:tcPr>
+            <w:tcW w:w="2268" w:type="dxa"/>
+          </w:tcPr>
+          <w:p>
+            <w:pPr>
+              <w:rPr>
+                <w:rFonts w:ascii="Arial" w:hAnsi="Arial" w:cs="Arial"/>
+                <w:lang w:val="en-GB"/>
+              </w:rPr>
+            </w:pPr>
+            <w:r>
+              <w:rPr>
+                <w:rFonts w:ascii="Arial" w:hAnsi="Arial" w:cs="Arial"/>
+                <w:lang w:val="en-GB"/>
+              </w:rPr>
+              <w:t>Student is logged in with the correct credentials.</w:t>
+            </w:r>
+          </w:p>
+        </w:tc>
+        <w:tc>
+          <w:tcPr>
+            <w:tcW w:w="4111" w:type="dxa"/>
+          </w:tcPr>
+          <w:p>
+            <w:pPr>
+              <w:rPr>
+                <w:rFonts w:ascii="Arial" w:hAnsi="Arial" w:cs="Arial"/>
+                <w:lang w:val="en-GB"/>
+              </w:rPr>
+            </w:pPr>
+            <w:r>
+              <w:rPr>
+                <w:rFonts w:ascii="Arial" w:hAnsi="Arial" w:cs="Arial"/>
+                <w:lang w:val="en-GB"/>
+              </w:rPr>
+              <w:t xml:space="preserve">-Navigate to the </w:t>
+            </w:r>
+            <w:r>
+              <w:rPr>
+                <w:rFonts w:ascii="Arial" w:hAnsi="Arial" w:cs="Arial"/>
+                <w:lang w:val="en-GB"/>
+              </w:rPr>
+              <w:t xml:space="preserve">courses </w:t>
+            </w:r>
+            <w:r>
+              <w:rPr>
+                <w:rFonts w:ascii="Arial" w:hAnsi="Arial" w:cs="Arial"/>
+                <w:lang w:val="en-GB"/>
+              </w:rPr>
+              <w:t>page.</w:t>
+            </w:r>
+          </w:p>
+          <w:p>
+            <w:pPr>
+              <w:rPr>
+                <w:rFonts w:ascii="Arial" w:hAnsi="Arial" w:cs="Arial"/>
+                <w:lang w:val="en-GB"/>
+              </w:rPr>
+            </w:pPr>
+            <w:r>
+              <w:rPr>
+                <w:rFonts w:ascii="Arial" w:hAnsi="Arial" w:cs="Arial"/>
+                <w:lang w:val="en-GB"/>
+              </w:rPr>
+              <w:t>-</w:t>
+            </w:r>
+            <w:r>
+              <w:rPr>
+                <w:rFonts w:ascii="Arial" w:hAnsi="Arial" w:cs="Arial"/>
+                <w:lang w:val="en-GB"/>
+              </w:rPr>
+              <w:t>Press the button at the top right to hand in an assignment.</w:t>
+            </w:r>
+          </w:p>
+          <w:p>
+            <w:pPr>
+              <w:rPr>
+                <w:rFonts w:ascii="Arial" w:hAnsi="Arial" w:cs="Arial"/>
+                <w:lang w:val="en-GB"/>
+              </w:rPr>
+            </w:pPr>
+            <w:r>
+              <w:rPr>
+                <w:rFonts w:ascii="Arial" w:hAnsi="Arial" w:cs="Arial"/>
+                <w:lang w:val="en-GB"/>
+              </w:rPr>
+              <w:t>-</w:t>
+            </w:r>
+            <w:r>
+              <w:rPr>
+                <w:rFonts w:ascii="Arial" w:hAnsi="Arial" w:cs="Arial"/>
+                <w:lang w:val="en-GB"/>
+              </w:rPr>
+              <w:t>Upload the assignment and press confirm.</w:t>
+            </w:r>
+            <w:r>
+              <w:rPr>
+                <w:rFonts w:ascii="Arial" w:hAnsi="Arial" w:cs="Arial"/>
+                <w:lang w:val="en-GB"/>
+              </w:rPr>
+              <w:t xml:space="preserve"> </w:t>
+            </w:r>
+          </w:p>
+        </w:tc>
+        <w:tc>
+          <w:tcPr>
+            <w:tcW w:w="1984" w:type="dxa"/>
+          </w:tcPr>
+          <w:p>
+            <w:pPr>
+              <w:rPr>
+                <w:rFonts w:ascii="Arial" w:hAnsi="Arial" w:cs="Arial"/>
+                <w:vertAlign w:val="subscript"/>
+                <w:lang w:val="en-GB"/>
+              </w:rPr>
+            </w:pPr>
+            <w:r>
+              <w:rPr>
+                <w:rFonts w:ascii="Arial" w:hAnsi="Arial" w:cs="Arial"/>
+                <w:lang w:val="en-GB"/>
+              </w:rPr>
+              <w:t>The assignment should now be submitted.</w:t>
+            </w:r>
+          </w:p>
+        </w:tc>
+      </w:tr>
+    </w:tbl>
+    <w:p>
+      <w:pPr>
+        <w:rPr>
+          <w:rFonts w:ascii="Arial" w:hAnsi="Arial" w:cs="Arial"/>
+          <w:b/>
+          <w:bCs/>
+          <w:sz w:val="28"/>
+          <w:szCs w:val="28"/>
+          <w:lang w:val="en-GB"/>
+        </w:rPr>
+      </w:pPr>
+      <w:r>
+        <w:rPr>
+          <w:rFonts w:ascii="Arial" w:hAnsi="Arial" w:cs="Arial"/>
+          <w:b/>
+          <w:bCs/>
+          <w:sz w:val="28"/>
+          <w:szCs w:val="28"/>
+          <w:lang w:val="en-GB"/>
+        </w:rPr>
+        <w:t>Integration test cases</w:t>
+      </w:r>
+    </w:p>
+    <w:tbl>
+      <w:tblPr>
+        <w:tblStyle w:val="TableGrid"/>
+        <w:tblW w:w="11482" w:type="dxa"/>
+        <w:tblInd w:w="-1139" w:type="dxa"/>
+        <w:tblLook w:val="04A0" w:firstRow="1" w:lastRow="0" w:firstColumn="1" w:lastColumn="0" w:noHBand="0" w:noVBand="1"/>
+      </w:tblPr>
+      <w:tblGrid>
+        <w:gridCol w:w="992"/>
+        <w:gridCol w:w="2127"/>
+        <w:gridCol w:w="2268"/>
+        <w:gridCol w:w="4111"/>
+        <w:gridCol w:w="1984"/>
+      </w:tblGrid>
+      <w:tr>
+        <w:tc>
+          <w:tcPr>
+            <w:tcW w:w="992" w:type="dxa"/>
+          </w:tcPr>
+          <w:p>
+            <w:pPr>
+              <w:rPr>
+                <w:rFonts w:ascii="Arial" w:hAnsi="Arial" w:cs="Arial"/>
+                <w:b/>
+                <w:bCs/>
+                <w:lang w:val="en-GB"/>
+              </w:rPr>
+            </w:pPr>
+            <w:r>
+              <w:rPr>
+                <w:rFonts w:ascii="Arial" w:hAnsi="Arial" w:cs="Arial"/>
+                <w:b/>
+                <w:bCs/>
+                <w:lang w:val="en-GB"/>
+              </w:rPr>
+              <w:t>ID</w:t>
+            </w:r>
+          </w:p>
+        </w:tc>
+        <w:tc>
+          <w:tcPr>
+            <w:tcW w:w="2127" w:type="dxa"/>
+          </w:tcPr>
+          <w:p>
+            <w:pPr>
+              <w:rPr>
+                <w:rFonts w:ascii="Arial" w:hAnsi="Arial" w:cs="Arial"/>
+                <w:b/>
+                <w:bCs/>
+                <w:lang w:val="en-GB"/>
+              </w:rPr>
+            </w:pPr>
+            <w:r>
+              <w:rPr>
+                <w:rFonts w:ascii="Arial" w:hAnsi="Arial" w:cs="Arial"/>
+                <w:b/>
+                <w:bCs/>
+                <w:lang w:val="en-GB"/>
+              </w:rPr>
+              <w:t>Description</w:t>
+            </w:r>
+          </w:p>
+        </w:tc>
+        <w:tc>
+          <w:tcPr>
+            <w:tcW w:w="2268" w:type="dxa"/>
+          </w:tcPr>
+          <w:p>
+            <w:pPr>
+              <w:rPr>
+                <w:rFonts w:ascii="Arial" w:hAnsi="Arial" w:cs="Arial"/>
+                <w:b/>
+                <w:bCs/>
+                <w:lang w:val="en-GB"/>
+              </w:rPr>
+            </w:pPr>
+            <w:r>
+              <w:rPr>
+                <w:rFonts w:ascii="Arial" w:hAnsi="Arial" w:cs="Arial"/>
+                <w:b/>
+                <w:bCs/>
+                <w:lang w:val="en-GB"/>
+              </w:rPr>
+              <w:t>Preconditions</w:t>
+            </w:r>
+          </w:p>
+        </w:tc>
+        <w:tc>
+          <w:tcPr>
+            <w:tcW w:w="4111" w:type="dxa"/>
+          </w:tcPr>
+          <w:p>
+            <w:pPr>
+              <w:rPr>
+                <w:rFonts w:ascii="Arial" w:hAnsi="Arial" w:cs="Arial"/>
+                <w:b/>
+                <w:bCs/>
+                <w:lang w:val="en-GB"/>
+              </w:rPr>
+            </w:pPr>
+            <w:r>
+              <w:rPr>
+                <w:rFonts w:ascii="Arial" w:hAnsi="Arial" w:cs="Arial"/>
+                <w:b/>
+                <w:bCs/>
+                <w:lang w:val="en-GB"/>
+              </w:rPr>
+              <w:t>Steps</w:t>
+            </w:r>
+          </w:p>
+        </w:tc>
+        <w:tc>
+          <w:tcPr>
+            <w:tcW w:w="1984" w:type="dxa"/>
+          </w:tcPr>
+          <w:p>
+            <w:pPr>
+              <w:rPr>
+                <w:rFonts w:ascii="Arial" w:hAnsi="Arial" w:cs="Arial"/>
+                <w:b/>
+                <w:bCs/>
+                <w:lang w:val="en-GB"/>
+              </w:rPr>
+            </w:pPr>
+            <w:r>
+              <w:rPr>
+                <w:rFonts w:ascii="Arial" w:hAnsi="Arial" w:cs="Arial"/>
+                <w:b/>
+                <w:bCs/>
+                <w:lang w:val="en-GB"/>
+              </w:rPr>
+              <w:t>Expected result</w:t>
+            </w:r>
+          </w:p>
+        </w:tc>
+      </w:tr>
+      <w:tr>
+        <w:trPr>
+          <w:trHeight w:val="834"/>
+        </w:trPr>
+        <w:tc>
+          <w:tcPr>
+            <w:tcW w:w="992" w:type="dxa"/>
+          </w:tcPr>
+          <w:p>
+            <w:pPr>
+              <w:rPr>
+                <w:rFonts w:ascii="Arial" w:hAnsi="Arial" w:cs="Arial"/>
+                <w:b/>
+                <w:bCs/>
+                <w:lang w:val="en-GB"/>
+              </w:rPr>
+            </w:pPr>
+            <w:r>
+              <w:rPr>
+                <w:rFonts w:ascii="Arial" w:hAnsi="Arial" w:cs="Arial"/>
+                <w:b/>
+                <w:bCs/>
+                <w:lang w:val="en-GB"/>
+              </w:rPr>
+              <w:t>ITC-01</w:t>
+            </w:r>
+          </w:p>
+        </w:tc>
+        <w:tc>
+          <w:tcPr>
+            <w:tcW w:w="2127" w:type="dxa"/>
+          </w:tcPr>
+          <w:p>
+            <w:pPr>
+              <w:rPr>
+                <w:rFonts w:ascii="Arial" w:hAnsi="Arial" w:cs="Arial"/>
+                <w:lang w:val="en-GB"/>
+              </w:rPr>
+            </w:pPr>
+            <w:r>
+              <w:rPr>
+                <w:rFonts w:ascii="Arial" w:hAnsi="Arial" w:cs="Arial"/>
+                <w:lang w:val="en-GB"/>
+              </w:rPr>
+              <w:t xml:space="preserve">A user should be able to chat/call in group chats. </w:t>
+            </w:r>
+          </w:p>
+        </w:tc>
+        <w:tc>
+          <w:tcPr>
+            <w:tcW w:w="2268" w:type="dxa"/>
+          </w:tcPr>
+          <w:p>
+            <w:pPr>
+              <w:rPr>
+                <w:rFonts w:ascii="Arial" w:hAnsi="Arial" w:cs="Arial"/>
+                <w:lang w:val="en-GB"/>
+              </w:rPr>
+            </w:pPr>
+            <w:r>
+              <w:rPr>
+                <w:rFonts w:ascii="Arial" w:hAnsi="Arial" w:cs="Arial"/>
+                <w:lang w:val="en-GB"/>
+              </w:rPr>
+              <w:t>User is logged in and inside a group chat with 1 or more members.</w:t>
+            </w:r>
+          </w:p>
+        </w:tc>
+        <w:tc>
+          <w:tcPr>
+            <w:tcW w:w="4111" w:type="dxa"/>
+          </w:tcPr>
+          <w:p>
+            <w:pPr>
+              <w:rPr>
+                <w:rFonts w:ascii="Arial" w:hAnsi="Arial" w:cs="Arial"/>
+                <w:lang w:val="en-GB"/>
+              </w:rPr>
+            </w:pPr>
+            <w:r>
+              <w:rPr>
+                <w:rFonts w:ascii="Arial" w:hAnsi="Arial" w:cs="Arial"/>
+                <w:lang w:val="en-GB"/>
+              </w:rPr>
+              <w:t>-</w:t>
+            </w:r>
+            <w:r>
+              <w:rPr>
+                <w:rFonts w:ascii="Arial" w:hAnsi="Arial" w:cs="Arial"/>
+                <w:lang w:val="en-GB"/>
+              </w:rPr>
+              <w:t>Navigate to t</w:t>
+            </w:r>
+            <w:r>
+              <w:rPr>
+                <w:rFonts w:ascii="Arial" w:hAnsi="Arial" w:cs="Arial"/>
+                <w:lang w:val="en-GB"/>
+              </w:rPr>
+              <w:t>he group page you want to chat/call in.</w:t>
+            </w:r>
+            <w:r>
+              <w:rPr>
+                <w:rFonts w:ascii="Arial" w:hAnsi="Arial" w:cs="Arial"/>
+                <w:lang w:val="en-GB"/>
+              </w:rPr>
+              <w:t xml:space="preserve"> </w:t>
+            </w:r>
+            <w:r>
+              <w:rPr>
+                <w:rFonts w:ascii="Arial" w:hAnsi="Arial" w:cs="Arial"/>
+                <w:lang w:val="en-GB"/>
+              </w:rPr>
+              <w:br/>
+              <w:t>-</w:t>
+            </w:r>
+            <w:r>
+              <w:rPr>
+                <w:rFonts w:ascii="Arial" w:hAnsi="Arial" w:cs="Arial"/>
+                <w:lang w:val="en-GB"/>
+              </w:rPr>
+              <w:t xml:space="preserve">Type a message and press send or press the call button in the top right corner. </w:t>
+            </w:r>
+            <w:r>
+              <w:rPr>
+                <w:rFonts w:ascii="Arial" w:hAnsi="Arial" w:cs="Arial"/>
+                <w:lang w:val="en-GB"/>
+              </w:rPr>
+              <w:t xml:space="preserve"> </w:t>
+            </w:r>
+          </w:p>
+        </w:tc>
+        <w:tc>
+          <w:tcPr>
+            <w:tcW w:w="1984" w:type="dxa"/>
+          </w:tcPr>
+          <w:p>
+            <w:pPr>
+              <w:rPr>
+                <w:rFonts w:ascii="Arial" w:hAnsi="Arial" w:cs="Arial"/>
+                <w:lang w:val="en-GB"/>
+              </w:rPr>
+            </w:pPr>
+            <w:r>
+              <w:rPr>
+                <w:rFonts w:ascii="Arial" w:hAnsi="Arial" w:cs="Arial"/>
+                <w:lang w:val="en-GB"/>
+              </w:rPr>
+              <w:t>The message or call should be sent by the user and received by others in the group chat.</w:t>
+            </w:r>
+          </w:p>
+        </w:tc>
+      </w:tr>
+      <w:tr>
+        <w:trPr>
+          <w:trHeight w:val="988"/>
+        </w:trPr>
+        <w:tc>
+          <w:tcPr>
+            <w:tcW w:w="992" w:type="dxa"/>
+          </w:tcPr>
+          <w:p>
+            <w:pPr>
+              <w:rPr>
+                <w:rFonts w:ascii="Arial" w:hAnsi="Arial" w:cs="Arial"/>
+                <w:b/>
+                <w:bCs/>
+                <w:lang w:val="en-GB"/>
+              </w:rPr>
+            </w:pPr>
+            <w:r>
+              <w:rPr>
+                <w:rFonts w:ascii="Arial" w:hAnsi="Arial" w:cs="Arial"/>
+                <w:b/>
+                <w:bCs/>
+                <w:lang w:val="en-GB"/>
+              </w:rPr>
+              <w:t>ITC-02</w:t>
+            </w:r>
+          </w:p>
+        </w:tc>
+        <w:tc>
+          <w:tcPr>
+            <w:tcW w:w="2127" w:type="dxa"/>
+          </w:tcPr>
+          <w:p>
+            <w:pPr>
+              <w:rPr>
+                <w:rFonts w:ascii="Arial" w:hAnsi="Arial" w:cs="Arial"/>
+                <w:lang w:val="en-GB"/>
+              </w:rPr>
+            </w:pPr>
+            <w:r>
+              <w:rPr>
+                <w:rFonts w:ascii="Arial" w:hAnsi="Arial" w:cs="Arial"/>
+                <w:lang w:val="en-GB"/>
+              </w:rPr>
+              <w:t>A user should be able to mute his microphone or not show his camera.</w:t>
+            </w:r>
+          </w:p>
+        </w:tc>
+        <w:tc>
+          <w:tcPr>
+            <w:tcW w:w="2268" w:type="dxa"/>
+          </w:tcPr>
+          <w:p>
+            <w:pPr>
+              <w:rPr>
+                <w:rFonts w:ascii="Arial" w:hAnsi="Arial" w:cs="Arial"/>
+                <w:lang w:val="en-GB"/>
+              </w:rPr>
+            </w:pPr>
+            <w:r>
+              <w:rPr>
+                <w:rFonts w:ascii="Arial" w:hAnsi="Arial" w:cs="Arial"/>
+                <w:lang w:val="en-GB"/>
+              </w:rPr>
+              <w:t>The user is logged in and inside of a call.</w:t>
+            </w:r>
+          </w:p>
+        </w:tc>
+        <w:tc>
+          <w:tcPr>
+            <w:tcW w:w="4111" w:type="dxa"/>
+          </w:tcPr>
+          <w:p>
+            <w:pPr>
+              <w:rPr>
+                <w:rFonts w:ascii="Arial" w:hAnsi="Arial" w:cs="Arial"/>
+                <w:lang w:val="en-GB"/>
+              </w:rPr>
+            </w:pPr>
+            <w:r>
+              <w:rPr>
+                <w:rFonts w:ascii="Arial" w:hAnsi="Arial" w:cs="Arial"/>
+                <w:lang w:val="en-GB"/>
+              </w:rPr>
+              <w:t xml:space="preserve">-Navigate </w:t>
+            </w:r>
+            <w:r>
+              <w:rPr>
+                <w:rFonts w:ascii="Arial" w:hAnsi="Arial" w:cs="Arial"/>
+                <w:lang w:val="en-GB"/>
+              </w:rPr>
+              <w:t>the mute button or camera off button.</w:t>
+            </w:r>
+          </w:p>
+          <w:p>
+            <w:pPr>
+              <w:rPr>
+                <w:rFonts w:ascii="Arial" w:hAnsi="Arial" w:cs="Arial"/>
+                <w:lang w:val="en-GB"/>
+              </w:rPr>
+            </w:pPr>
+            <w:r>
+              <w:rPr>
+                <w:rFonts w:ascii="Arial" w:hAnsi="Arial" w:cs="Arial"/>
+                <w:lang w:val="en-GB"/>
+              </w:rPr>
+              <w:t>-</w:t>
+            </w:r>
+            <w:r>
+              <w:rPr>
+                <w:rFonts w:ascii="Arial" w:hAnsi="Arial" w:cs="Arial"/>
+                <w:lang w:val="en-GB"/>
+              </w:rPr>
+              <w:t>Press either button.</w:t>
+            </w:r>
+          </w:p>
+        </w:tc>
+        <w:tc>
+          <w:tcPr>
+            <w:tcW w:w="1984" w:type="dxa"/>
+          </w:tcPr>
+          <w:p>
+            <w:pPr>
+              <w:rPr>
+                <w:rFonts w:ascii="Arial" w:hAnsi="Arial" w:cs="Arial"/>
+                <w:lang w:val="en-GB"/>
+              </w:rPr>
+            </w:pPr>
+            <w:r>
+              <w:rPr>
+                <w:rFonts w:ascii="Arial" w:hAnsi="Arial" w:cs="Arial"/>
+                <w:lang w:val="en-GB"/>
+              </w:rPr>
+              <w:t>User should now be muted or have a turned off camera.</w:t>
+            </w:r>
+          </w:p>
+        </w:tc>
+      </w:tr>
+      <w:tr>
+        <w:trPr>
+          <w:trHeight w:val="988"/>
+        </w:trPr>
+        <w:tc>
+          <w:tcPr>
+            <w:tcW w:w="992" w:type="dxa"/>
+          </w:tcPr>
+          <w:p>
+            <w:pPr>
+              <w:rPr>
+                <w:rFonts w:ascii="Arial" w:hAnsi="Arial" w:cs="Arial"/>
+                <w:b/>
+                <w:bCs/>
+                <w:lang w:val="en-GB"/>
+              </w:rPr>
+            </w:pPr>
+            <w:r>
+              <w:rPr>
+                <w:rFonts w:ascii="Arial" w:hAnsi="Arial" w:cs="Arial"/>
+                <w:b/>
+                <w:bCs/>
+                <w:lang w:val="en-GB"/>
+              </w:rPr>
+              <w:t>ITC-03</w:t>
+            </w:r>
+          </w:p>
+        </w:tc>
+        <w:tc>
+          <w:tcPr>
+            <w:tcW w:w="2127" w:type="dxa"/>
+          </w:tcPr>
+          <w:p>
+            <w:pPr>
+              <w:rPr>
+                <w:rFonts w:ascii="Arial" w:hAnsi="Arial" w:cs="Arial"/>
+                <w:lang w:val="en-GB"/>
+              </w:rPr>
+            </w:pPr>
+            <w:r>
+              <w:rPr>
+                <w:rFonts w:ascii="Arial" w:hAnsi="Arial" w:cs="Arial"/>
+                <w:lang w:val="en-GB"/>
+              </w:rPr>
+              <w:t>A teacher should be able to grade the work of a student.</w:t>
+            </w:r>
+          </w:p>
+        </w:tc>
+        <w:tc>
+          <w:tcPr>
+            <w:tcW w:w="2268" w:type="dxa"/>
+          </w:tcPr>
+          <w:p>
+            <w:pPr>
+              <w:rPr>
+                <w:rFonts w:ascii="Arial" w:hAnsi="Arial" w:cs="Arial"/>
+                <w:lang w:val="en-GB"/>
+              </w:rPr>
+            </w:pPr>
+            <w:r>
+              <w:rPr>
+                <w:rFonts w:ascii="Arial" w:hAnsi="Arial" w:cs="Arial"/>
+                <w:lang w:val="en-GB"/>
+              </w:rPr>
+              <w:t>Teacher is logged in and has a submitted assignment of a student.</w:t>
+            </w:r>
+          </w:p>
+        </w:tc>
+        <w:tc>
+          <w:tcPr>
+            <w:tcW w:w="4111" w:type="dxa"/>
+          </w:tcPr>
+          <w:p>
+            <w:pPr>
+              <w:rPr>
+                <w:rFonts w:ascii="Arial" w:hAnsi="Arial" w:cs="Arial"/>
+                <w:lang w:val="en-GB"/>
+              </w:rPr>
+            </w:pPr>
+            <w:r>
+              <w:rPr>
+                <w:rFonts w:ascii="Arial" w:hAnsi="Arial" w:cs="Arial"/>
+                <w:lang w:val="en-GB"/>
+              </w:rPr>
+              <w:t>-Navigate to the course and press top right button to view assignments.</w:t>
+            </w:r>
+          </w:p>
+          <w:p>
+            <w:pPr>
+              <w:rPr>
+                <w:rFonts w:ascii="Arial" w:hAnsi="Arial" w:cs="Arial"/>
+                <w:lang w:val="en-GB"/>
+              </w:rPr>
+            </w:pPr>
+            <w:r>
+              <w:rPr>
+                <w:rFonts w:ascii="Arial" w:hAnsi="Arial" w:cs="Arial"/>
+                <w:lang w:val="en-GB"/>
+              </w:rPr>
+              <w:t>-Click on the grade you want to give the student along with a note.</w:t>
+            </w:r>
+          </w:p>
+          <w:p>
+            <w:pPr>
+              <w:rPr>
+                <w:rFonts w:ascii="Arial" w:hAnsi="Arial" w:cs="Arial"/>
+                <w:lang w:val="en-GB"/>
+              </w:rPr>
+            </w:pPr>
+            <w:r>
+              <w:rPr>
+                <w:rFonts w:ascii="Arial" w:hAnsi="Arial" w:cs="Arial"/>
+                <w:lang w:val="en-GB"/>
+              </w:rPr>
+              <w:t>-Press confirm.</w:t>
+            </w:r>
+          </w:p>
+        </w:tc>
+        <w:tc>
+          <w:tcPr>
+            <w:tcW w:w="1984" w:type="dxa"/>
+          </w:tcPr>
+          <w:p>
+            <w:pPr>
+              <w:rPr>
+                <w:rFonts w:ascii="Arial" w:hAnsi="Arial" w:cs="Arial"/>
+                <w:lang w:val="en-GB"/>
+              </w:rPr>
+            </w:pPr>
+            <w:r>
+              <w:rPr>
+                <w:rFonts w:ascii="Arial" w:hAnsi="Arial" w:cs="Arial"/>
+                <w:lang w:val="en-GB"/>
+              </w:rPr>
+              <w:t>The teacher gave a grade to the student.</w:t>
+            </w:r>
+          </w:p>
+        </w:tc>
+      </w:tr>
+    </w:tbl>
+    <w:p>
+      <w:pPr>
+        <w:rPr>
+          <w:rFonts w:ascii="Arial" w:hAnsi="Arial" w:cs="Arial"/>
+          <w:b/>
+          <w:bCs/>
+          <w:sz w:val="28"/>
+          <w:szCs w:val="28"/>
+          <w:lang w:val="en-GB"/>
+        </w:rPr>
+      </w:pPr>
+      <w:r>
+        <w:rPr>
+          <w:rFonts w:ascii="Arial" w:hAnsi="Arial" w:cs="Arial"/>
+          <w:b/>
+          <w:bCs/>
+          <w:sz w:val="28"/>
+          <w:szCs w:val="28"/>
+          <w:lang w:val="en-GB"/>
+        </w:rPr>
+        <w:br/>
+      </w:r>
+      <w:r>
+        <w:rPr>
+          <w:rFonts w:ascii="Arial" w:hAnsi="Arial" w:cs="Arial"/>
+          <w:b/>
+          <w:bCs/>
+          <w:sz w:val="28"/>
+          <w:szCs w:val="28"/>
+          <w:lang w:val="en-GB"/>
+        </w:rPr>
+        <w:br/>
+      </w:r>
+      <w:r>
+        <w:rPr>
+          <w:rFonts w:ascii="Arial" w:hAnsi="Arial" w:cs="Arial"/>
+          <w:b/>
+          <w:bCs/>
+          <w:sz w:val="28"/>
+          <w:szCs w:val="28"/>
+          <w:lang w:val="en-GB"/>
+        </w:rPr>
+        <w:br/>
+      </w:r>
+      <w:r>
+        <w:rPr>
+          <w:rFonts w:ascii="Arial" w:hAnsi="Arial" w:cs="Arial"/>
+          <w:b/>
+          <w:bCs/>
+          <w:sz w:val="28"/>
+          <w:szCs w:val="28"/>
+          <w:lang w:val="en-GB"/>
+        </w:rPr>
+        <w:br/>
+      </w:r>
+      <w:r>
+        <w:rPr>
+          <w:rFonts w:ascii="Arial" w:hAnsi="Arial" w:cs="Arial"/>
+          <w:b/>
+          <w:bCs/>
+          <w:sz w:val="28"/>
+          <w:szCs w:val="28"/>
+          <w:lang w:val="en-GB"/>
+        </w:rPr>
+        <w:br/>
+      </w:r>
+      <w:r>
+        <w:rPr>
+          <w:rFonts w:ascii="Arial" w:hAnsi="Arial" w:cs="Arial"/>
+          <w:b/>
+          <w:bCs/>
+          <w:sz w:val="28"/>
+          <w:szCs w:val="28"/>
+          <w:lang w:val="en-GB"/>
+        </w:rPr>
+        <w:br/>
+      </w:r>
+      <w:r>
+        <w:rPr>
+          <w:rFonts w:ascii="Arial" w:hAnsi="Arial" w:cs="Arial"/>
+          <w:b/>
+          <w:bCs/>
+          <w:sz w:val="28"/>
+          <w:szCs w:val="28"/>
+          <w:lang w:val="en-GB"/>
+        </w:rPr>
+        <w:br/>
+      </w:r>
+    </w:p>
+    <w:p>
+      <w:pPr>
+        <w:rPr>
+          <w:rFonts w:ascii="Arial" w:hAnsi="Arial" w:cs="Arial"/>
+          <w:b/>
+          <w:bCs/>
+          <w:sz w:val="28"/>
+          <w:szCs w:val="28"/>
+          <w:lang w:val="en-GB"/>
+        </w:rPr>
+      </w:pPr>
+      <w:r>
+        <w:rPr>
+          <w:rFonts w:ascii="Arial" w:hAnsi="Arial" w:cs="Arial"/>
+          <w:b/>
+          <w:bCs/>
+          <w:sz w:val="28"/>
+          <w:szCs w:val="28"/>
+          <w:lang w:val="en-GB"/>
+        </w:rPr>
+        <w:lastRenderedPageBreak/>
+        <w:br/>
+      </w:r>
+      <w:r>
+        <w:rPr>
+          <w:rFonts w:ascii="Arial" w:hAnsi="Arial" w:cs="Arial"/>
+          <w:b/>
+          <w:bCs/>
+          <w:sz w:val="28"/>
+          <w:szCs w:val="28"/>
+          <w:lang w:val="en-GB"/>
+        </w:rPr>
+        <w:br/>
+      </w:r>
+      <w:r>
+        <w:rPr>
+          <w:rFonts w:ascii="Arial" w:hAnsi="Arial" w:cs="Arial"/>
+          <w:b/>
+          <w:bCs/>
+          <w:sz w:val="28"/>
+          <w:szCs w:val="28"/>
+          <w:lang w:val="en-GB"/>
+        </w:rPr>
+        <w:t>Test Type Reference Table</w:t>
+      </w:r>
+    </w:p>
+    <w:tbl>
+      <w:tblPr>
+        <w:tblStyle w:val="TableGrid"/>
+        <w:tblW w:w="11482" w:type="dxa"/>
+        <w:tblInd w:w="-1139" w:type="dxa"/>
+        <w:tblLook w:val="04A0" w:firstRow="1" w:lastRow="0" w:firstColumn="1" w:lastColumn="0" w:noHBand="0" w:noVBand="1"/>
+      </w:tblPr>
+      <w:tblGrid>
+        <w:gridCol w:w="2127"/>
+        <w:gridCol w:w="1417"/>
+        <w:gridCol w:w="2126"/>
+        <w:gridCol w:w="2552"/>
+        <w:gridCol w:w="3260"/>
+      </w:tblGrid>
+      <w:tr>
+        <w:tc>
+          <w:tcPr>
+            <w:tcW w:w="2127" w:type="dxa"/>
+          </w:tcPr>
+          <w:p>
+            <w:pPr>
+              <w:jc w:val="center"/>
+              <w:rPr>
+                <w:rFonts w:ascii="Arial" w:hAnsi="Arial" w:cs="Arial"/>
+                <w:b/>
+                <w:bCs/>
+                <w:lang w:val="en-GB"/>
+              </w:rPr>
+            </w:pPr>
+            <w:r>
+              <w:rPr>
+                <w:rFonts w:ascii="Arial" w:hAnsi="Arial" w:cs="Arial"/>
+                <w:b/>
+                <w:bCs/>
+                <w:lang w:val="en-GB"/>
+              </w:rPr>
+              <w:t>Functionality</w:t>
+            </w:r>
+          </w:p>
+        </w:tc>
+        <w:tc>
+          <w:tcPr>
+            <w:tcW w:w="1417" w:type="dxa"/>
+          </w:tcPr>
+          <w:p>
+            <w:pPr>
+              <w:jc w:val="center"/>
+              <w:rPr>
+                <w:rFonts w:ascii="Arial" w:hAnsi="Arial" w:cs="Arial"/>
+                <w:b/>
+                <w:bCs/>
+                <w:lang w:val="en-GB"/>
+              </w:rPr>
+            </w:pPr>
+            <w:r>
+              <w:rPr>
+                <w:rFonts w:ascii="Arial" w:hAnsi="Arial" w:cs="Arial"/>
+                <w:b/>
+                <w:bCs/>
+                <w:lang w:val="en-GB"/>
+              </w:rPr>
+              <w:t>Unit Tests</w:t>
+            </w:r>
+          </w:p>
+        </w:tc>
+        <w:tc>
+          <w:tcPr>
+            <w:tcW w:w="2126" w:type="dxa"/>
+          </w:tcPr>
+          <w:p>
+            <w:pPr>
+              <w:jc w:val="center"/>
+              <w:rPr>
+                <w:rFonts w:ascii="Arial" w:hAnsi="Arial" w:cs="Arial"/>
+                <w:b/>
+                <w:bCs/>
+                <w:lang w:val="en-GB"/>
+              </w:rPr>
+            </w:pPr>
+            <w:r>
+              <w:rPr>
+                <w:rFonts w:ascii="Arial" w:hAnsi="Arial" w:cs="Arial"/>
+                <w:b/>
+                <w:bCs/>
+                <w:lang w:val="en-GB"/>
+              </w:rPr>
+              <w:t>Integration Tests</w:t>
+            </w:r>
+          </w:p>
+        </w:tc>
+        <w:tc>
+          <w:tcPr>
+            <w:tcW w:w="2552" w:type="dxa"/>
+          </w:tcPr>
+          <w:p>
+            <w:pPr>
+              <w:jc w:val="center"/>
+              <w:rPr>
+                <w:rFonts w:ascii="Arial" w:hAnsi="Arial" w:cs="Arial"/>
+                <w:b/>
+                <w:bCs/>
+                <w:lang w:val="en-GB"/>
+              </w:rPr>
+            </w:pPr>
+            <w:r>
+              <w:rPr>
+                <w:rFonts w:ascii="Arial" w:hAnsi="Arial" w:cs="Arial"/>
+                <w:b/>
+                <w:bCs/>
+                <w:lang w:val="en-GB"/>
+              </w:rPr>
+              <w:t>End-to-End Testing</w:t>
+            </w:r>
+          </w:p>
+        </w:tc>
+        <w:tc>
+          <w:tcPr>
+            <w:tcW w:w="3260" w:type="dxa"/>
+          </w:tcPr>
+          <w:p>
+            <w:pPr>
+              <w:jc w:val="center"/>
+              <w:rPr>
+                <w:rFonts w:ascii="Arial" w:hAnsi="Arial" w:cs="Arial"/>
+                <w:b/>
+                <w:bCs/>
+                <w:lang w:val="en-GB"/>
+              </w:rPr>
+            </w:pPr>
+            <w:r>
+              <w:rPr>
+                <w:rFonts w:ascii="Arial" w:hAnsi="Arial" w:cs="Arial"/>
+                <w:b/>
+                <w:bCs/>
+                <w:lang w:val="en-GB"/>
+              </w:rPr>
+              <w:t>User Acceptance Testing</w:t>
+            </w:r>
+          </w:p>
+        </w:tc>
+      </w:tr>
+      <w:tr>
+        <w:tc>
+          <w:tcPr>
+            <w:tcW w:w="2127" w:type="dxa"/>
+          </w:tcPr>
+          <w:p>
+            <w:pPr>
+              <w:rPr>
+                <w:rFonts w:ascii="Arial" w:hAnsi="Arial" w:cs="Arial"/>
+                <w:lang w:val="en-GB"/>
+              </w:rPr>
+            </w:pPr>
+            <w:r>
+              <w:rPr>
+                <w:rFonts w:ascii="Arial" w:hAnsi="Arial" w:cs="Arial"/>
+                <w:lang w:val="en-GB"/>
+              </w:rPr>
+              <w:t>Teacher makes courses for students.</w:t>
+            </w:r>
+          </w:p>
+        </w:tc>
+        <w:tc>
+          <w:tcPr>
+            <w:tcW w:w="1417" w:type="dxa"/>
+          </w:tcPr>
+          <w:p>
+            <w:pPr>
+              <w:jc w:val="center"/>
+              <w:rPr>
+                <w:rFonts w:ascii="Arial" w:hAnsi="Arial" w:cs="Arial"/>
+                <w:lang w:val="en-GB"/>
+              </w:rPr>
+            </w:pPr>
+            <w:r>
+              <w:rPr>
+                <w:rFonts w:ascii="Arial" w:hAnsi="Arial" w:cs="Arial"/>
+                <w:lang w:val="en-GB"/>
+              </w:rPr>
+              <w:t>Yes</w:t>
+            </w:r>
+          </w:p>
+        </w:tc>
+        <w:tc>
+          <w:tcPr>
+            <w:tcW w:w="2126" w:type="dxa"/>
+          </w:tcPr>
+          <w:p>
+            <w:pPr>
+              <w:jc w:val="center"/>
+              <w:rPr>
+                <w:rFonts w:ascii="Arial" w:hAnsi="Arial" w:cs="Arial"/>
+                <w:lang w:val="en-GB"/>
+              </w:rPr>
+            </w:pPr>
+            <w:r>
+              <w:rPr>
+                <w:rFonts w:ascii="Arial" w:hAnsi="Arial" w:cs="Arial"/>
+                <w:lang w:val="en-GB"/>
+              </w:rPr>
+              <w:t>No</w:t>
+            </w:r>
+          </w:p>
+        </w:tc>
+        <w:tc>
+          <w:tcPr>
+            <w:tcW w:w="2552" w:type="dxa"/>
+          </w:tcPr>
+          <w:p>
+            <w:pPr>
+              <w:jc w:val="center"/>
+              <w:rPr>
+                <w:rFonts w:ascii="Arial" w:hAnsi="Arial" w:cs="Arial"/>
+                <w:lang w:val="en-GB"/>
+              </w:rPr>
+            </w:pPr>
+            <w:r>
+              <w:rPr>
+                <w:rFonts w:ascii="Arial" w:hAnsi="Arial" w:cs="Arial"/>
+                <w:lang w:val="en-GB"/>
+              </w:rPr>
+              <w:t>Yes</w:t>
+            </w:r>
+          </w:p>
+        </w:tc>
+        <w:tc>
+          <w:tcPr>
+            <w:tcW w:w="3260" w:type="dxa"/>
+          </w:tcPr>
+          <w:p>
+            <w:pPr>
+              <w:jc w:val="center"/>
+              <w:rPr>
+                <w:rFonts w:ascii="Arial" w:hAnsi="Arial" w:cs="Arial"/>
+                <w:lang w:val="en-GB"/>
+              </w:rPr>
+            </w:pPr>
+            <w:r>
+              <w:rPr>
+                <w:rFonts w:ascii="Arial" w:hAnsi="Arial" w:cs="Arial"/>
+                <w:lang w:val="en-GB"/>
+              </w:rPr>
+              <w:t>Yes</w:t>
+            </w:r>
+          </w:p>
+        </w:tc>
+      </w:tr>
+      <w:tr>
+        <w:tc>
+          <w:tcPr>
+            <w:tcW w:w="2127" w:type="dxa"/>
+          </w:tcPr>
+          <w:p>
+            <w:pPr>
+              <w:rPr>
+                <w:rFonts w:ascii="Arial" w:hAnsi="Arial" w:cs="Arial"/>
+                <w:lang w:val="en-GB"/>
+              </w:rPr>
+            </w:pPr>
+            <w:r>
+              <w:rPr>
+                <w:rFonts w:ascii="Arial" w:hAnsi="Arial" w:cs="Arial"/>
+                <w:lang w:val="en-GB"/>
+              </w:rPr>
+              <w:t>User should be able to send private messages.</w:t>
+            </w:r>
+          </w:p>
+        </w:tc>
+        <w:tc>
+          <w:tcPr>
+            <w:tcW w:w="1417" w:type="dxa"/>
+          </w:tcPr>
+          <w:p>
+            <w:pPr>
+              <w:jc w:val="center"/>
+              <w:rPr>
+                <w:rFonts w:ascii="Arial" w:hAnsi="Arial" w:cs="Arial"/>
+                <w:lang w:val="en-GB"/>
+              </w:rPr>
+            </w:pPr>
+            <w:r>
+              <w:rPr>
+                <w:rFonts w:ascii="Arial" w:hAnsi="Arial" w:cs="Arial"/>
+                <w:lang w:val="en-GB"/>
+              </w:rPr>
+              <w:t>Yes</w:t>
+            </w:r>
+          </w:p>
+        </w:tc>
+        <w:tc>
+          <w:tcPr>
+            <w:tcW w:w="2126" w:type="dxa"/>
+          </w:tcPr>
+          <w:p>
+            <w:pPr>
+              <w:jc w:val="center"/>
+              <w:rPr>
+                <w:rFonts w:ascii="Arial" w:hAnsi="Arial" w:cs="Arial"/>
+                <w:lang w:val="en-GB"/>
+              </w:rPr>
+            </w:pPr>
+            <w:r>
+              <w:rPr>
+                <w:rFonts w:ascii="Arial" w:hAnsi="Arial" w:cs="Arial"/>
+                <w:lang w:val="en-GB"/>
+              </w:rPr>
+              <w:t>Yes</w:t>
+            </w:r>
+          </w:p>
+        </w:tc>
+        <w:tc>
+          <w:tcPr>
+            <w:tcW w:w="2552" w:type="dxa"/>
+          </w:tcPr>
+          <w:p>
+            <w:pPr>
+              <w:jc w:val="center"/>
+              <w:rPr>
+                <w:rFonts w:ascii="Arial" w:hAnsi="Arial" w:cs="Arial"/>
+                <w:lang w:val="en-GB"/>
+              </w:rPr>
+            </w:pPr>
+            <w:r>
+              <w:rPr>
+                <w:rFonts w:ascii="Arial" w:hAnsi="Arial" w:cs="Arial"/>
+                <w:lang w:val="en-GB"/>
+              </w:rPr>
+              <w:t>Yes</w:t>
+            </w:r>
+          </w:p>
+        </w:tc>
+        <w:tc>
+          <w:tcPr>
+            <w:tcW w:w="3260" w:type="dxa"/>
+          </w:tcPr>
+          <w:p>
+            <w:pPr>
+              <w:jc w:val="center"/>
+              <w:rPr>
+                <w:rFonts w:ascii="Arial" w:hAnsi="Arial" w:cs="Arial"/>
+                <w:lang w:val="en-GB"/>
+              </w:rPr>
+            </w:pPr>
+            <w:r>
+              <w:rPr>
+                <w:rFonts w:ascii="Arial" w:hAnsi="Arial" w:cs="Arial"/>
+                <w:lang w:val="en-GB"/>
+              </w:rPr>
+              <w:t>Yes</w:t>
+            </w:r>
+          </w:p>
+        </w:tc>
+      </w:tr>
+      <w:tr>
+        <w:tc>
+          <w:tcPr>
+            <w:tcW w:w="2127" w:type="dxa"/>
+          </w:tcPr>
+          <w:p>
+            <w:pPr>
+              <w:rPr>
+                <w:rFonts w:ascii="Arial" w:hAnsi="Arial" w:cs="Arial"/>
+                <w:lang w:val="en-GB"/>
+              </w:rPr>
+            </w:pPr>
+            <w:r>
+              <w:rPr>
+                <w:rFonts w:ascii="Arial" w:hAnsi="Arial" w:cs="Arial"/>
+                <w:lang w:val="en-GB"/>
+              </w:rPr>
+              <w:t xml:space="preserve">Student should be able to hand in </w:t>
+            </w:r>
+            <w:r>
+              <w:rPr>
+                <w:rFonts w:ascii="Arial" w:hAnsi="Arial" w:cs="Arial"/>
+                <w:lang w:val="en-GB"/>
+              </w:rPr>
+              <w:t>assignments of work to a specific course.</w:t>
+            </w:r>
+          </w:p>
+        </w:tc>
+        <w:tc>
+          <w:tcPr>
+            <w:tcW w:w="1417" w:type="dxa"/>
+          </w:tcPr>
+          <w:p>
+            <w:pPr>
+              <w:jc w:val="center"/>
+              <w:rPr>
+                <w:rFonts w:ascii="Arial" w:hAnsi="Arial" w:cs="Arial"/>
+                <w:lang w:val="en-GB"/>
+              </w:rPr>
+            </w:pPr>
+            <w:r>
+              <w:rPr>
+                <w:rFonts w:ascii="Arial" w:hAnsi="Arial" w:cs="Arial"/>
+                <w:lang w:val="en-GB"/>
+              </w:rPr>
+              <w:t>Yes</w:t>
+            </w:r>
+          </w:p>
+        </w:tc>
+        <w:tc>
+          <w:tcPr>
+            <w:tcW w:w="2126" w:type="dxa"/>
+          </w:tcPr>
+          <w:p>
+            <w:pPr>
+              <w:jc w:val="center"/>
+              <w:rPr>
+                <w:rFonts w:ascii="Arial" w:hAnsi="Arial" w:cs="Arial"/>
+                <w:lang w:val="en-GB"/>
+              </w:rPr>
+            </w:pPr>
+            <w:r>
+              <w:rPr>
+                <w:rFonts w:ascii="Arial" w:hAnsi="Arial" w:cs="Arial"/>
+                <w:lang w:val="en-GB"/>
+              </w:rPr>
+              <w:t>Yes</w:t>
+            </w:r>
+          </w:p>
+        </w:tc>
+        <w:tc>
+          <w:tcPr>
+            <w:tcW w:w="2552" w:type="dxa"/>
+          </w:tcPr>
+          <w:p>
+            <w:pPr>
+              <w:jc w:val="center"/>
+              <w:rPr>
+                <w:rFonts w:ascii="Arial" w:hAnsi="Arial" w:cs="Arial"/>
+                <w:lang w:val="en-GB"/>
+              </w:rPr>
+            </w:pPr>
+            <w:r>
+              <w:rPr>
+                <w:rFonts w:ascii="Arial" w:hAnsi="Arial" w:cs="Arial"/>
+                <w:lang w:val="en-GB"/>
+              </w:rPr>
+              <w:t>Yes</w:t>
+            </w:r>
+          </w:p>
+        </w:tc>
+        <w:tc>
+          <w:tcPr>
+            <w:tcW w:w="3260" w:type="dxa"/>
+          </w:tcPr>
+          <w:p>
+            <w:pPr>
+              <w:jc w:val="center"/>
+              <w:rPr>
+                <w:rFonts w:ascii="Arial" w:hAnsi="Arial" w:cs="Arial"/>
+                <w:lang w:val="en-GB"/>
+              </w:rPr>
+            </w:pPr>
+            <w:r>
+              <w:rPr>
+                <w:rFonts w:ascii="Arial" w:hAnsi="Arial" w:cs="Arial"/>
+                <w:lang w:val="en-GB"/>
+              </w:rPr>
+              <w:t>Yes</w:t>
+            </w:r>
+          </w:p>
+        </w:tc>
+      </w:tr>
+      <w:tr>
+        <w:tc>
+          <w:tcPr>
+            <w:tcW w:w="2127" w:type="dxa"/>
+          </w:tcPr>
+          <w:p>
+            <w:pPr>
+              <w:rPr>
+                <w:rFonts w:ascii="Arial" w:hAnsi="Arial" w:cs="Arial"/>
+                <w:lang w:val="en-GB"/>
+              </w:rPr>
+            </w:pPr>
+            <w:r>
+              <w:rPr>
+                <w:rFonts w:ascii="Arial" w:hAnsi="Arial" w:cs="Arial"/>
+                <w:lang w:val="en-GB"/>
+              </w:rPr>
+              <w:t>A user should be able to chat/call in a group chat.</w:t>
+            </w:r>
+          </w:p>
+        </w:tc>
+        <w:tc>
+          <w:tcPr>
+            <w:tcW w:w="1417" w:type="dxa"/>
+          </w:tcPr>
+          <w:p>
+            <w:pPr>
+              <w:jc w:val="center"/>
+              <w:rPr>
+                <w:rFonts w:ascii="Arial" w:hAnsi="Arial" w:cs="Arial"/>
+                <w:lang w:val="en-GB"/>
+              </w:rPr>
+            </w:pPr>
+            <w:r>
+              <w:rPr>
+                <w:rFonts w:ascii="Arial" w:hAnsi="Arial" w:cs="Arial"/>
+                <w:lang w:val="en-GB"/>
+              </w:rPr>
+              <w:t>No</w:t>
+            </w:r>
+          </w:p>
+        </w:tc>
+        <w:tc>
+          <w:tcPr>
+            <w:tcW w:w="2126" w:type="dxa"/>
+          </w:tcPr>
+          <w:p>
+            <w:pPr>
+              <w:jc w:val="center"/>
+              <w:rPr>
+                <w:rFonts w:ascii="Arial" w:hAnsi="Arial" w:cs="Arial"/>
+                <w:lang w:val="en-GB"/>
+              </w:rPr>
+            </w:pPr>
+            <w:r>
+              <w:rPr>
+                <w:rFonts w:ascii="Arial" w:hAnsi="Arial" w:cs="Arial"/>
+                <w:lang w:val="en-GB"/>
+              </w:rPr>
+              <w:t>Yes</w:t>
+            </w:r>
+          </w:p>
+        </w:tc>
+        <w:tc>
+          <w:tcPr>
+            <w:tcW w:w="2552" w:type="dxa"/>
+          </w:tcPr>
+          <w:p>
+            <w:pPr>
+              <w:jc w:val="center"/>
+              <w:rPr>
+                <w:rFonts w:ascii="Arial" w:hAnsi="Arial" w:cs="Arial"/>
+                <w:lang w:val="en-GB"/>
+              </w:rPr>
+            </w:pPr>
+            <w:r>
+              <w:rPr>
+                <w:rFonts w:ascii="Arial" w:hAnsi="Arial" w:cs="Arial"/>
+                <w:lang w:val="en-GB"/>
+              </w:rPr>
+              <w:t>Yes</w:t>
+            </w:r>
+          </w:p>
+        </w:tc>
+        <w:tc>
+          <w:tcPr>
+            <w:tcW w:w="3260" w:type="dxa"/>
+          </w:tcPr>
+          <w:p>
+            <w:pPr>
+              <w:jc w:val="center"/>
+              <w:rPr>
+                <w:rFonts w:ascii="Arial" w:hAnsi="Arial" w:cs="Arial"/>
+                <w:lang w:val="en-GB"/>
+              </w:rPr>
+            </w:pPr>
+            <w:r>
+              <w:rPr>
+                <w:rFonts w:ascii="Arial" w:hAnsi="Arial" w:cs="Arial"/>
+                <w:lang w:val="en-GB"/>
+              </w:rPr>
+              <w:t>Yes</w:t>
+            </w:r>
+          </w:p>
+        </w:tc>
+      </w:tr>
+      <w:tr>
+        <w:tc>
+          <w:tcPr>
+            <w:tcW w:w="2127" w:type="dxa"/>
+          </w:tcPr>
+          <w:p>
+            <w:pPr>
+              <w:rPr>
+                <w:rFonts w:ascii="Arial" w:hAnsi="Arial" w:cs="Arial"/>
+                <w:lang w:val="en-GB"/>
+              </w:rPr>
+            </w:pPr>
+            <w:r>
+              <w:rPr>
+                <w:rFonts w:ascii="Arial" w:hAnsi="Arial" w:cs="Arial"/>
+                <w:lang w:val="en-GB"/>
+              </w:rPr>
+              <w:t>A user should be able to mute his microphone/not show his camera.</w:t>
+            </w:r>
+          </w:p>
+        </w:tc>
+        <w:tc>
+          <w:tcPr>
+            <w:tcW w:w="1417" w:type="dxa"/>
+          </w:tcPr>
+          <w:p>
+            <w:pPr>
+              <w:jc w:val="center"/>
+              <w:rPr>
+                <w:rFonts w:ascii="Arial" w:hAnsi="Arial" w:cs="Arial"/>
+                <w:lang w:val="en-GB"/>
+              </w:rPr>
+            </w:pPr>
+            <w:r>
+              <w:rPr>
+                <w:rFonts w:ascii="Arial" w:hAnsi="Arial" w:cs="Arial"/>
+                <w:lang w:val="en-GB"/>
+              </w:rPr>
+              <w:t>No</w:t>
+            </w:r>
+          </w:p>
+        </w:tc>
+        <w:tc>
+          <w:tcPr>
+            <w:tcW w:w="2126" w:type="dxa"/>
+          </w:tcPr>
+          <w:p>
+            <w:pPr>
+              <w:jc w:val="center"/>
+              <w:rPr>
+                <w:rFonts w:ascii="Arial" w:hAnsi="Arial" w:cs="Arial"/>
+                <w:lang w:val="en-GB"/>
+              </w:rPr>
+            </w:pPr>
+            <w:r>
+              <w:rPr>
+                <w:rFonts w:ascii="Arial" w:hAnsi="Arial" w:cs="Arial"/>
+                <w:lang w:val="en-GB"/>
+              </w:rPr>
+              <w:t>Yes</w:t>
+            </w:r>
+          </w:p>
+        </w:tc>
+        <w:tc>
+          <w:tcPr>
+            <w:tcW w:w="2552" w:type="dxa"/>
+          </w:tcPr>
+          <w:p>
+            <w:pPr>
+              <w:jc w:val="center"/>
+              <w:rPr>
+                <w:rFonts w:ascii="Arial" w:hAnsi="Arial" w:cs="Arial"/>
+                <w:lang w:val="en-GB"/>
+              </w:rPr>
+            </w:pPr>
+            <w:r>
+              <w:rPr>
+                <w:rFonts w:ascii="Arial" w:hAnsi="Arial" w:cs="Arial"/>
+                <w:lang w:val="en-GB"/>
+              </w:rPr>
+              <w:t>Yes</w:t>
+            </w:r>
+          </w:p>
+        </w:tc>
+        <w:tc>
+          <w:tcPr>
+            <w:tcW w:w="3260" w:type="dxa"/>
+          </w:tcPr>
+          <w:p>
+            <w:pPr>
+              <w:jc w:val="center"/>
+              <w:rPr>
+                <w:rFonts w:ascii="Arial" w:hAnsi="Arial" w:cs="Arial"/>
+                <w:lang w:val="en-GB"/>
+              </w:rPr>
+            </w:pPr>
+            <w:r>
+              <w:rPr>
+                <w:rFonts w:ascii="Arial" w:hAnsi="Arial" w:cs="Arial"/>
+                <w:lang w:val="en-GB"/>
+              </w:rPr>
+              <w:t>Yes</w:t>
+            </w:r>
+          </w:p>
+        </w:tc>
+      </w:tr>
+      <w:tr>
+        <w:tc>
+          <w:tcPr>
+            <w:tcW w:w="2127" w:type="dxa"/>
+          </w:tcPr>
+          <w:p>
+            <w:pPr>
+              <w:rPr>
+                <w:rFonts w:ascii="Arial" w:hAnsi="Arial" w:cs="Arial"/>
+                <w:lang w:val="en-GB"/>
+              </w:rPr>
+            </w:pPr>
+            <w:r>
+              <w:rPr>
+                <w:rFonts w:ascii="Arial" w:hAnsi="Arial" w:cs="Arial"/>
+                <w:lang w:val="en-GB"/>
+              </w:rPr>
+              <w:t>A teacher should be able to grade the work of a student.</w:t>
+            </w:r>
+          </w:p>
+        </w:tc>
+        <w:tc>
+          <w:tcPr>
+            <w:tcW w:w="1417" w:type="dxa"/>
+          </w:tcPr>
+          <w:p>
+            <w:pPr>
+              <w:jc w:val="center"/>
+              <w:rPr>
+                <w:rFonts w:ascii="Arial" w:hAnsi="Arial" w:cs="Arial"/>
+                <w:lang w:val="en-GB"/>
+              </w:rPr>
+            </w:pPr>
+            <w:r>
+              <w:rPr>
+                <w:rFonts w:ascii="Arial" w:hAnsi="Arial" w:cs="Arial"/>
+                <w:lang w:val="en-GB"/>
+              </w:rPr>
+              <w:t>Yes</w:t>
+            </w:r>
+          </w:p>
+        </w:tc>
+        <w:tc>
+          <w:tcPr>
+            <w:tcW w:w="2126" w:type="dxa"/>
+          </w:tcPr>
+          <w:p>
+            <w:pPr>
+              <w:jc w:val="center"/>
+              <w:rPr>
+                <w:rFonts w:ascii="Arial" w:hAnsi="Arial" w:cs="Arial"/>
+                <w:lang w:val="en-GB"/>
+              </w:rPr>
+            </w:pPr>
+            <w:r>
+              <w:rPr>
+                <w:rFonts w:ascii="Arial" w:hAnsi="Arial" w:cs="Arial"/>
+                <w:lang w:val="en-GB"/>
+              </w:rPr>
+              <w:t>Yes</w:t>
+            </w:r>
+          </w:p>
+        </w:tc>
+        <w:tc>
+          <w:tcPr>
+            <w:tcW w:w="2552" w:type="dxa"/>
+          </w:tcPr>
+          <w:p>
+            <w:pPr>
+              <w:jc w:val="center"/>
+              <w:rPr>
+                <w:rFonts w:ascii="Arial" w:hAnsi="Arial" w:cs="Arial"/>
+                <w:lang w:val="en-GB"/>
+              </w:rPr>
+            </w:pPr>
+            <w:r>
+              <w:rPr>
+                <w:rFonts w:ascii="Arial" w:hAnsi="Arial" w:cs="Arial"/>
+                <w:lang w:val="en-GB"/>
+              </w:rPr>
+              <w:t>Yes</w:t>
+            </w:r>
+          </w:p>
+        </w:tc>
+        <w:tc>
+          <w:tcPr>
+            <w:tcW w:w="3260" w:type="dxa"/>
+          </w:tcPr>
+          <w:p>
+            <w:pPr>
+              <w:jc w:val="center"/>
+              <w:rPr>
+                <w:rFonts w:ascii="Arial" w:hAnsi="Arial" w:cs="Arial"/>
+                <w:lang w:val="en-GB"/>
+              </w:rPr>
+            </w:pPr>
+            <w:r>
+              <w:rPr>
+                <w:rFonts w:ascii="Arial" w:hAnsi="Arial" w:cs="Arial"/>
+                <w:lang w:val="en-GB"/>
+              </w:rPr>
+              <w:t>Yes</w:t>
+            </w:r>
+          </w:p>
+        </w:tc>
+      </w:tr>
+    </w:tbl>
+    <w:p>
+      <w:pPr>
+        <w:rPr>
+          <w:rFonts w:ascii="Arial" w:hAnsi="Arial" w:cs="Arial"/>
+          <w:b/>
+          <w:bCs/>
+          <w:sz w:val="28"/>
+          <w:szCs w:val="28"/>
+          <w:lang w:val="en-GB"/>
         </w:rPr>
       </w:pPr>
     </w:p>
@@ -476,83 +2733,50 @@
       <w:pPr>
         <w:rPr>
           <w:rFonts w:ascii="Arial" w:hAnsi="Arial" w:cs="Arial"/>
+          <w:sz w:val="28"/>
+          <w:szCs w:val="28"/>
         </w:rPr>
       </w:pPr>
+      <w:r>
+        <w:rPr>
+          <w:rFonts w:ascii="Arial" w:hAnsi="Arial" w:cs="Arial"/>
+          <w:b/>
+          <w:bCs/>
+          <w:sz w:val="28"/>
+          <w:szCs w:val="28"/>
+        </w:rPr>
+        <w:t>User acceptance testing</w:t>
+      </w:r>
     </w:p>
     <w:p>
       <w:pPr>
         <w:rPr>
           <w:rFonts w:ascii="Arial" w:hAnsi="Arial" w:cs="Arial"/>
-          <w:b/>
-          <w:bCs/>
         </w:rPr>
       </w:pPr>
       <w:r>
         <w:rPr>
           <w:rFonts w:ascii="Arial" w:hAnsi="Arial" w:cs="Arial"/>
-          <w:b/>
-          <w:bCs/>
-        </w:rPr>
-        <w:lastRenderedPageBreak/>
-        <w:t>Test Cases</w:t>
-      </w:r>
-    </w:p>
-    <w:p>
-      <w:pPr>
-        <w:rPr>
-          <w:rFonts w:ascii="Arial" w:hAnsi="Arial" w:cs="Arial"/>
-        </w:rPr>
-      </w:pPr>
-      <w:r>
-        <w:rPr>
-          <w:rFonts w:ascii="Arial" w:hAnsi="Arial" w:cs="Arial"/>
-        </w:rPr>
-        <w:t>Unit Test Cases: Specific cases for unit testing each component.</w:t>
-      </w:r>
-    </w:p>
-    <w:p>
-      <w:pPr>
-        <w:rPr>
-          <w:rFonts w:ascii="Arial" w:hAnsi="Arial" w:cs="Arial"/>
-        </w:rPr>
-      </w:pPr>
-      <w:r>
-        <w:rPr>
-          <w:rFonts w:ascii="Arial" w:hAnsi="Arial" w:cs="Arial"/>
-        </w:rPr>
-        <w:t>Integration Test Cases: Scenarios covering the integration of different components</w:t>
-      </w:r>
-      <w:r>
-        <w:rPr>
-          <w:rFonts w:ascii="Arial" w:hAnsi="Arial" w:cs="Arial"/>
-        </w:rPr>
-        <w:t xml:space="preserve"> and distributed systems.</w:t>
-      </w:r>
-    </w:p>
-    <w:p>
-      <w:pPr>
-        <w:rPr>
-          <w:rFonts w:ascii="Arial" w:hAnsi="Arial" w:cs="Arial"/>
-        </w:rPr>
-      </w:pPr>
-      <w:r>
-        <w:rPr>
-          <w:rFonts w:ascii="Arial" w:hAnsi="Arial" w:cs="Arial"/>
-        </w:rPr>
-        <w:t>End-to-End Test Cases: Scenarios mimicking real-world user behavior.</w:t>
-      </w:r>
-    </w:p>
-    <w:p>
-      <w:pPr>
-        <w:rPr>
-          <w:rFonts w:ascii="Arial" w:hAnsi="Arial" w:cs="Arial"/>
-        </w:rPr>
-      </w:pPr>
-      <w:r>
-        <w:rPr>
-          <w:rFonts w:ascii="Arial" w:hAnsi="Arial" w:cs="Arial"/>
-        </w:rPr>
-        <w:t>Performance Test Scenarios: Define load and stress test cases.</w:t>
+        </w:rPr>
+        <w:t xml:space="preserve">For the user acceptance tests to be most successful, it would be preferred to be tested by users with different experience in the field. Hence TeamVas will be tested by a various </w:t>
+      </w:r>
+      <w:r>
+        <w:rPr>
+          <w:rFonts w:ascii="Arial" w:hAnsi="Arial" w:cs="Arial"/>
+        </w:rPr>
+        <w:t>number</w:t>
+      </w:r>
+      <w:r>
+        <w:rPr>
+          <w:rFonts w:ascii="Arial" w:hAnsi="Arial" w:cs="Arial"/>
+        </w:rPr>
+        <w:t xml:space="preserve"> of users.</w:t>
+      </w:r>
+      <w:r>
+        <w:rPr>
+          <w:rFonts w:ascii="Arial" w:hAnsi="Arial" w:cs="Arial"/>
+        </w:rPr>
+        <w:t xml:space="preserve"> These testers will go over the applications flow and test all its features, giving feedback at the end.</w:t>
       </w:r>
     </w:p>
     <w:sectPr>
@@ -1159,6 +3383,30 @@
       <w:contextualSpacing/>
     </w:pPr>
   </w:style>
+  <w:style w:type="table" w:styleId="TableGrid">
+    <w:name w:val="Table Grid"/>
+    <w:basedOn w:val="TableNormal"/>
+    <w:uiPriority w:val="39"/>
+    <w:rsid w:val="00744B24"/>
+    <w:pPr>
+      <w:spacing w:after="0" w:line="240" w:lineRule="auto"/>
+    </w:pPr>
+    <w:rPr>
+      <w:kern w:val="0"/>
+      <w:lang w:val="nl-NL"/>
+      <w14:ligatures w14:val="none"/>
+    </w:rPr>
+    <w:tblPr>
+      <w:tblBorders>
+        <w:top w:val="single" w:sz="4" w:space="0" w:color="auto"/>
+        <w:left w:val="single" w:sz="4" w:space="0" w:color="auto"/>
+        <w:bottom w:val="single" w:sz="4" w:space="0" w:color="auto"/>
+        <w:right w:val="single" w:sz="4" w:space="0" w:color="auto"/>
+        <w:insideH w:val="single" w:sz="4" w:space="0" w:color="auto"/>
+        <w:insideV w:val="single" w:sz="4" w:space="0" w:color="auto"/>
+      </w:tblBorders>
+    </w:tblPr>
+  </w:style>
 </w:styles>
 </file>
 

</xml_diff>